<commit_message>
New update, added bug fixes and performance changes. As always always thank you for your support
</commit_message>
<xml_diff>
--- a/RailwaySystem.docx
+++ b/RailwaySystem.docx
@@ -34,7 +34,7 @@
                     </pic:cNvPicPr>
                   </pic:nvPicPr>
                   <pic:blipFill>
-                    <a:blip r:embed="rId4">
+                    <a:blip r:embed="rId7">
                       <a:extLst>
                         <a:ext uri="{28A0092B-C50C-407E-A947-70E740481C1C}">
                           <a14:useLocalDpi xmlns:a14="http://schemas.microsoft.com/office/drawing/2010/main" val="0"/>
@@ -162,7 +162,23 @@
           <w:sz w:val="24"/>
           <w:szCs w:val="24"/>
         </w:rPr>
-        <w:t>Railway System ERD Analysis</w:t>
+        <w:t xml:space="preserve">Railway </w:t>
+      </w:r>
+      <w:r>
+        <w:rPr>
+          <w:rFonts w:ascii="Times New Roman" w:hAnsi="Times New Roman" w:cs="Times New Roman"/>
+          <w:sz w:val="24"/>
+          <w:szCs w:val="24"/>
+        </w:rPr>
+        <w:t xml:space="preserve">Management </w:t>
+      </w:r>
+      <w:r>
+        <w:rPr>
+          <w:rFonts w:ascii="Times New Roman" w:hAnsi="Times New Roman" w:cs="Times New Roman"/>
+          <w:sz w:val="24"/>
+          <w:szCs w:val="24"/>
+        </w:rPr>
+        <w:t>System ERD Analysis</w:t>
       </w:r>
     </w:p>
     <w:p>
@@ -260,63 +276,7 @@
           <w:sz w:val="24"/>
           <w:szCs w:val="24"/>
         </w:rPr>
-        <w:t xml:space="preserve">Youssef Mohamed, </w:t>
-      </w:r>
-      <w:r>
-        <w:rPr>
-          <w:rFonts w:ascii="Times New Roman" w:hAnsi="Times New Roman" w:cs="Times New Roman"/>
-          <w:sz w:val="24"/>
-          <w:szCs w:val="24"/>
-        </w:rPr>
-        <w:t>Mustafa</w:t>
-      </w:r>
-      <w:r>
-        <w:rPr>
-          <w:rFonts w:ascii="Times New Roman" w:hAnsi="Times New Roman" w:cs="Times New Roman"/>
-          <w:sz w:val="24"/>
-          <w:szCs w:val="24"/>
-        </w:rPr>
-        <w:t xml:space="preserve"> </w:t>
-      </w:r>
-      <w:r>
-        <w:rPr>
-          <w:rFonts w:ascii="Times New Roman" w:hAnsi="Times New Roman" w:cs="Times New Roman"/>
-          <w:sz w:val="24"/>
-          <w:szCs w:val="24"/>
-        </w:rPr>
-        <w:t>Marzouk</w:t>
-      </w:r>
-      <w:r>
-        <w:rPr>
-          <w:rFonts w:ascii="Times New Roman" w:hAnsi="Times New Roman" w:cs="Times New Roman"/>
-          <w:sz w:val="24"/>
-          <w:szCs w:val="24"/>
-        </w:rPr>
-        <w:t xml:space="preserve">, </w:t>
-      </w:r>
-      <w:r>
-        <w:rPr>
-          <w:rFonts w:ascii="Times New Roman" w:hAnsi="Times New Roman" w:cs="Times New Roman"/>
-          <w:sz w:val="24"/>
-          <w:szCs w:val="24"/>
-        </w:rPr>
-        <w:t>Steven</w:t>
-      </w:r>
-      <w:r>
-        <w:rPr>
-          <w:rFonts w:ascii="Times New Roman" w:hAnsi="Times New Roman" w:cs="Times New Roman"/>
-          <w:sz w:val="24"/>
-          <w:szCs w:val="24"/>
-        </w:rPr>
-        <w:t xml:space="preserve"> </w:t>
-      </w:r>
-      <w:r>
-        <w:rPr>
-          <w:rFonts w:ascii="Times New Roman" w:hAnsi="Times New Roman" w:cs="Times New Roman"/>
-          <w:sz w:val="24"/>
-          <w:szCs w:val="24"/>
-        </w:rPr>
-        <w:t>Hany</w:t>
+        <w:t>Youssef Mohamed, Mustafa Marzouk, Steven Hany</w:t>
       </w:r>
     </w:p>
     <w:p>
@@ -334,39 +294,7 @@
           <w:sz w:val="24"/>
           <w:szCs w:val="24"/>
         </w:rPr>
-        <w:t xml:space="preserve"> 211777            21</w:t>
-      </w:r>
-      <w:r>
-        <w:rPr>
-          <w:rFonts w:ascii="Times New Roman" w:hAnsi="Times New Roman" w:cs="Times New Roman"/>
-          <w:sz w:val="24"/>
-          <w:szCs w:val="24"/>
-        </w:rPr>
-        <w:t>3009</w:t>
-      </w:r>
-      <w:r>
-        <w:rPr>
-          <w:rFonts w:ascii="Times New Roman" w:hAnsi="Times New Roman" w:cs="Times New Roman"/>
-          <w:sz w:val="24"/>
-          <w:szCs w:val="24"/>
-        </w:rPr>
-        <w:t xml:space="preserve">            21</w:t>
-      </w:r>
-      <w:r>
-        <w:rPr>
-          <w:rFonts w:ascii="Times New Roman" w:hAnsi="Times New Roman" w:cs="Times New Roman"/>
-          <w:sz w:val="24"/>
-          <w:szCs w:val="24"/>
-        </w:rPr>
-        <w:t>0991</w:t>
-      </w:r>
-      <w:r>
-        <w:rPr>
-          <w:rFonts w:ascii="Times New Roman" w:hAnsi="Times New Roman" w:cs="Times New Roman"/>
-          <w:sz w:val="24"/>
-          <w:szCs w:val="24"/>
-        </w:rPr>
-        <w:t xml:space="preserve">                </w:t>
+        <w:t xml:space="preserve"> 211777            213009            210991                </w:t>
       </w:r>
     </w:p>
     <w:p>
@@ -420,15 +348,7 @@
           <w:sz w:val="24"/>
           <w:szCs w:val="24"/>
         </w:rPr>
-        <w:t xml:space="preserve">Dr. </w:t>
-      </w:r>
-      <w:r>
-        <w:rPr>
-          <w:rFonts w:ascii="Times New Roman" w:hAnsi="Times New Roman" w:cs="Times New Roman"/>
-          <w:sz w:val="24"/>
-          <w:szCs w:val="24"/>
-        </w:rPr>
-        <w:t>Amr El Maghraby</w:t>
+        <w:t>Dr. Amr El Maghraby</w:t>
       </w:r>
     </w:p>
     <w:p>
@@ -449,31 +369,7 @@
           <w:sz w:val="24"/>
           <w:szCs w:val="24"/>
         </w:rPr>
-        <w:t>May</w:t>
-      </w:r>
-      <w:r>
-        <w:rPr>
-          <w:rFonts w:ascii="Times New Roman" w:hAnsi="Times New Roman" w:cs="Times New Roman"/>
-          <w:sz w:val="24"/>
-          <w:szCs w:val="24"/>
-        </w:rPr>
-        <w:t xml:space="preserve"> </w:t>
-      </w:r>
-      <w:r>
-        <w:rPr>
-          <w:rFonts w:ascii="Times New Roman" w:hAnsi="Times New Roman" w:cs="Times New Roman"/>
-          <w:sz w:val="24"/>
-          <w:szCs w:val="24"/>
-        </w:rPr>
-        <w:t>8</w:t>
-      </w:r>
-      <w:r>
-        <w:rPr>
-          <w:rFonts w:ascii="Times New Roman" w:hAnsi="Times New Roman" w:cs="Times New Roman"/>
-          <w:sz w:val="24"/>
-          <w:szCs w:val="24"/>
-        </w:rPr>
-        <w:t>, 2022</w:t>
+        <w:t>May 8, 2022</w:t>
       </w:r>
     </w:p>
     <w:p>
@@ -531,31 +427,15 @@
           <w:sz w:val="24"/>
           <w:szCs w:val="24"/>
         </w:rPr>
-        <w:t>1</w:t>
-      </w:r>
-      <w:r>
-        <w:rPr>
-          <w:rFonts w:ascii="Times New Roman" w:hAnsi="Times New Roman" w:cs="Times New Roman"/>
-          <w:sz w:val="24"/>
-          <w:szCs w:val="24"/>
-        </w:rPr>
-        <w:t>.0</w:t>
-      </w:r>
-      <w:r>
-        <w:rPr>
-          <w:rFonts w:ascii="Times New Roman" w:hAnsi="Times New Roman" w:cs="Times New Roman"/>
-          <w:sz w:val="24"/>
-          <w:szCs w:val="24"/>
-        </w:rPr>
-        <w:t xml:space="preserve"> INTRODUCTION…………………………………..………………………………………...</w:t>
-      </w:r>
-      <w:r>
-        <w:rPr>
-          <w:rFonts w:ascii="Times New Roman" w:hAnsi="Times New Roman" w:cs="Times New Roman"/>
-          <w:sz w:val="24"/>
-          <w:szCs w:val="24"/>
-        </w:rPr>
-        <w:t>1</w:t>
+        <w:t>1.0 INTRODUCTION…………………………………..………………………………………...</w:t>
+      </w:r>
+      <w:r>
+        <w:rPr>
+          <w:rFonts w:ascii="Times New Roman" w:hAnsi="Times New Roman" w:cs="Times New Roman"/>
+          <w:sz w:val="24"/>
+          <w:szCs w:val="24"/>
+        </w:rPr>
+        <w:t>2</w:t>
       </w:r>
     </w:p>
     <w:p>
@@ -589,31 +469,39 @@
           <w:sz w:val="24"/>
           <w:szCs w:val="24"/>
         </w:rPr>
-        <w:t xml:space="preserve">1.1 </w:t>
-      </w:r>
-      <w:r>
-        <w:rPr>
-          <w:rFonts w:ascii="Times New Roman" w:hAnsi="Times New Roman" w:cs="Times New Roman"/>
-          <w:sz w:val="24"/>
-          <w:szCs w:val="24"/>
-        </w:rPr>
-        <w:t>Background</w:t>
-      </w:r>
-      <w:r>
-        <w:rPr>
-          <w:rFonts w:ascii="Times New Roman" w:hAnsi="Times New Roman" w:cs="Times New Roman"/>
-          <w:sz w:val="24"/>
-          <w:szCs w:val="24"/>
-        </w:rPr>
-        <w:t>…………………………………</w:t>
-      </w:r>
-      <w:r>
-        <w:rPr>
-          <w:rFonts w:ascii="Times New Roman" w:hAnsi="Times New Roman" w:cs="Times New Roman"/>
-          <w:sz w:val="24"/>
-          <w:szCs w:val="24"/>
-        </w:rPr>
-        <w:t>……….1</w:t>
+        <w:t>1.1 Background………………………………</w:t>
+      </w:r>
+      <w:r>
+        <w:rPr>
+          <w:rFonts w:ascii="Times New Roman" w:hAnsi="Times New Roman" w:cs="Times New Roman"/>
+          <w:sz w:val="24"/>
+          <w:szCs w:val="24"/>
+        </w:rPr>
+        <w:t>.</w:t>
+      </w:r>
+      <w:r>
+        <w:rPr>
+          <w:rFonts w:ascii="Times New Roman" w:hAnsi="Times New Roman" w:cs="Times New Roman"/>
+          <w:sz w:val="24"/>
+          <w:szCs w:val="24"/>
+        </w:rPr>
+        <w:t>…</w:t>
+      </w:r>
+      <w:r>
+        <w:rPr>
+          <w:rFonts w:ascii="Times New Roman" w:hAnsi="Times New Roman" w:cs="Times New Roman"/>
+          <w:sz w:val="24"/>
+          <w:szCs w:val="24"/>
+        </w:rPr>
+        <w:t>……….</w:t>
+      </w:r>
+      <w:r>
+        <w:rPr>
+          <w:rFonts w:ascii="Times New Roman" w:hAnsi="Times New Roman" w:cs="Times New Roman"/>
+          <w:sz w:val="24"/>
+          <w:szCs w:val="24"/>
+        </w:rPr>
+        <w:t>2</w:t>
       </w:r>
     </w:p>
     <w:p>
@@ -647,23 +535,7 @@
           <w:sz w:val="24"/>
           <w:szCs w:val="24"/>
         </w:rPr>
-        <w:t xml:space="preserve">1.2 </w:t>
-      </w:r>
-      <w:r>
-        <w:rPr>
-          <w:rFonts w:ascii="Times New Roman" w:hAnsi="Times New Roman" w:cs="Times New Roman"/>
-          <w:sz w:val="24"/>
-          <w:szCs w:val="24"/>
-        </w:rPr>
-        <w:t>Problem Statement</w:t>
-      </w:r>
-      <w:r>
-        <w:rPr>
-          <w:rFonts w:ascii="Times New Roman" w:hAnsi="Times New Roman" w:cs="Times New Roman"/>
-          <w:sz w:val="24"/>
-          <w:szCs w:val="24"/>
-        </w:rPr>
-        <w:t>……………………………</w:t>
+        <w:t>1.2 Problem Statement……………………………</w:t>
       </w:r>
       <w:r>
         <w:rPr>
@@ -687,7 +559,7 @@
           <w:sz w:val="24"/>
           <w:szCs w:val="24"/>
         </w:rPr>
-        <w:t>1</w:t>
+        <w:t>2</w:t>
       </w:r>
     </w:p>
     <w:p>
@@ -721,42 +593,1895 @@
           <w:sz w:val="24"/>
           <w:szCs w:val="24"/>
         </w:rPr>
-        <w:t xml:space="preserve">1.3 </w:t>
-      </w:r>
-      <w:r>
-        <w:rPr>
-          <w:rFonts w:ascii="Times New Roman" w:hAnsi="Times New Roman" w:cs="Times New Roman"/>
-          <w:sz w:val="24"/>
-          <w:szCs w:val="24"/>
-        </w:rPr>
-        <w:t>Objectives</w:t>
-      </w:r>
-      <w:r>
-        <w:rPr>
-          <w:rFonts w:ascii="Times New Roman" w:hAnsi="Times New Roman" w:cs="Times New Roman"/>
-          <w:sz w:val="24"/>
-          <w:szCs w:val="24"/>
-        </w:rPr>
-        <w:t>……………………………...……………..</w:t>
-      </w:r>
-      <w:r>
-        <w:rPr>
-          <w:rFonts w:ascii="Times New Roman" w:hAnsi="Times New Roman" w:cs="Times New Roman"/>
-          <w:sz w:val="24"/>
-          <w:szCs w:val="24"/>
-        </w:rPr>
-        <w:t>1</w:t>
-      </w:r>
+        <w:t>1.3 Objectives……………………………...……………..</w:t>
+      </w:r>
+      <w:r>
+        <w:rPr>
+          <w:rFonts w:ascii="Times New Roman" w:hAnsi="Times New Roman" w:cs="Times New Roman"/>
+          <w:sz w:val="24"/>
+          <w:szCs w:val="24"/>
+        </w:rPr>
+        <w:t>3</w:t>
+      </w:r>
+    </w:p>
+    <w:p>
+      <w:pPr>
+        <w:spacing w:line="360" w:lineRule="auto"/>
+        <w:jc w:val="lowKashida"/>
+        <w:rPr>
+          <w:rFonts w:ascii="Times New Roman" w:hAnsi="Times New Roman" w:cs="Times New Roman"/>
+          <w:sz w:val="24"/>
+          <w:szCs w:val="24"/>
+        </w:rPr>
+      </w:pPr>
+      <w:r>
+        <w:rPr>
+          <w:rFonts w:ascii="Times New Roman" w:hAnsi="Times New Roman" w:cs="Times New Roman"/>
+          <w:sz w:val="24"/>
+          <w:szCs w:val="24"/>
+        </w:rPr>
+        <w:t xml:space="preserve">2.0 </w:t>
+      </w:r>
+      <w:r>
+        <w:rPr>
+          <w:rFonts w:ascii="Times New Roman" w:hAnsi="Times New Roman" w:cs="Times New Roman"/>
+          <w:sz w:val="24"/>
+          <w:szCs w:val="24"/>
+        </w:rPr>
+        <w:t xml:space="preserve">ER Diagrams &amp; Conversions </w:t>
+      </w:r>
+      <w:r>
+        <w:rPr>
+          <w:rFonts w:ascii="Times New Roman" w:hAnsi="Times New Roman" w:cs="Times New Roman"/>
+          <w:sz w:val="24"/>
+          <w:szCs w:val="24"/>
+        </w:rPr>
+        <w:t>……………</w:t>
+      </w:r>
+      <w:r>
+        <w:rPr>
+          <w:rFonts w:ascii="Times New Roman" w:hAnsi="Times New Roman" w:cs="Times New Roman"/>
+          <w:sz w:val="24"/>
+          <w:szCs w:val="24"/>
+        </w:rPr>
+        <w:t>………</w:t>
+      </w:r>
+      <w:r>
+        <w:rPr>
+          <w:rFonts w:ascii="Times New Roman" w:hAnsi="Times New Roman" w:cs="Times New Roman"/>
+          <w:sz w:val="24"/>
+          <w:szCs w:val="24"/>
+        </w:rPr>
+        <w:t>…..………………………………………...</w:t>
+      </w:r>
+      <w:r>
+        <w:rPr>
+          <w:rFonts w:ascii="Times New Roman" w:hAnsi="Times New Roman" w:cs="Times New Roman"/>
+          <w:sz w:val="24"/>
+          <w:szCs w:val="24"/>
+        </w:rPr>
+        <w:t>4</w:t>
+      </w:r>
+    </w:p>
+    <w:p>
+      <w:pPr>
+        <w:spacing w:line="360" w:lineRule="auto"/>
+        <w:rPr>
+          <w:rFonts w:ascii="Times New Roman" w:hAnsi="Times New Roman" w:cs="Times New Roman"/>
+          <w:sz w:val="24"/>
+          <w:szCs w:val="24"/>
+        </w:rPr>
+      </w:pPr>
+      <w:r>
+        <w:rPr>
+          <w:rFonts w:ascii="Times New Roman" w:hAnsi="Times New Roman" w:cs="Times New Roman"/>
+          <w:sz w:val="24"/>
+          <w:szCs w:val="24"/>
+        </w:rPr>
+        <w:tab/>
+      </w:r>
+      <w:r>
+        <w:rPr>
+          <w:rFonts w:ascii="Times New Roman" w:hAnsi="Times New Roman" w:cs="Times New Roman"/>
+          <w:sz w:val="24"/>
+          <w:szCs w:val="24"/>
+        </w:rPr>
+        <w:tab/>
+      </w:r>
+      <w:r>
+        <w:rPr>
+          <w:rFonts w:ascii="Times New Roman" w:hAnsi="Times New Roman" w:cs="Times New Roman"/>
+          <w:sz w:val="24"/>
+          <w:szCs w:val="24"/>
+        </w:rPr>
+        <w:t>2</w:t>
+      </w:r>
+      <w:r>
+        <w:rPr>
+          <w:rFonts w:ascii="Times New Roman" w:hAnsi="Times New Roman" w:cs="Times New Roman"/>
+          <w:sz w:val="24"/>
+          <w:szCs w:val="24"/>
+        </w:rPr>
+        <w:t xml:space="preserve">.1 </w:t>
+      </w:r>
+      <w:r>
+        <w:rPr>
+          <w:rFonts w:ascii="Times New Roman" w:hAnsi="Times New Roman" w:cs="Times New Roman"/>
+          <w:sz w:val="24"/>
+          <w:szCs w:val="24"/>
+        </w:rPr>
+        <w:t>Entity Relationship Diagram</w:t>
+      </w:r>
+      <w:r>
+        <w:rPr>
+          <w:rFonts w:ascii="Times New Roman" w:hAnsi="Times New Roman" w:cs="Times New Roman"/>
+          <w:sz w:val="24"/>
+          <w:szCs w:val="24"/>
+        </w:rPr>
+        <w:t>……</w:t>
+      </w:r>
+      <w:r>
+        <w:rPr>
+          <w:rFonts w:ascii="Times New Roman" w:hAnsi="Times New Roman" w:cs="Times New Roman"/>
+          <w:sz w:val="24"/>
+          <w:szCs w:val="24"/>
+        </w:rPr>
+        <w:t>...</w:t>
+      </w:r>
+      <w:r>
+        <w:rPr>
+          <w:rFonts w:ascii="Times New Roman" w:hAnsi="Times New Roman" w:cs="Times New Roman"/>
+          <w:sz w:val="24"/>
+          <w:szCs w:val="24"/>
+        </w:rPr>
+        <w:t>………………….</w:t>
+      </w:r>
+      <w:r>
+        <w:rPr>
+          <w:rFonts w:ascii="Times New Roman" w:hAnsi="Times New Roman" w:cs="Times New Roman"/>
+          <w:sz w:val="24"/>
+          <w:szCs w:val="24"/>
+        </w:rPr>
+        <w:t>2</w:t>
+      </w:r>
+    </w:p>
+    <w:p>
+      <w:pPr>
+        <w:spacing w:line="360" w:lineRule="auto"/>
+        <w:rPr>
+          <w:rFonts w:ascii="Times New Roman" w:hAnsi="Times New Roman" w:cs="Times New Roman"/>
+          <w:sz w:val="24"/>
+          <w:szCs w:val="24"/>
+        </w:rPr>
+      </w:pPr>
+      <w:r>
+        <w:rPr>
+          <w:rFonts w:ascii="Times New Roman" w:hAnsi="Times New Roman" w:cs="Times New Roman"/>
+          <w:sz w:val="24"/>
+          <w:szCs w:val="24"/>
+        </w:rPr>
+        <w:tab/>
+      </w:r>
+      <w:r>
+        <w:rPr>
+          <w:rFonts w:ascii="Times New Roman" w:hAnsi="Times New Roman" w:cs="Times New Roman"/>
+          <w:sz w:val="24"/>
+          <w:szCs w:val="24"/>
+        </w:rPr>
+        <w:tab/>
+      </w:r>
+      <w:r>
+        <w:rPr>
+          <w:rFonts w:ascii="Times New Roman" w:hAnsi="Times New Roman" w:cs="Times New Roman"/>
+          <w:sz w:val="24"/>
+          <w:szCs w:val="24"/>
+        </w:rPr>
+        <w:t>2</w:t>
+      </w:r>
+      <w:r>
+        <w:rPr>
+          <w:rFonts w:ascii="Times New Roman" w:hAnsi="Times New Roman" w:cs="Times New Roman"/>
+          <w:sz w:val="24"/>
+          <w:szCs w:val="24"/>
+        </w:rPr>
+        <w:t xml:space="preserve">.2 </w:t>
+      </w:r>
+      <w:r>
+        <w:rPr>
+          <w:rFonts w:ascii="Times New Roman" w:hAnsi="Times New Roman" w:cs="Times New Roman"/>
+          <w:sz w:val="24"/>
+          <w:szCs w:val="24"/>
+        </w:rPr>
+        <w:t>Mapped Relational Model</w:t>
+      </w:r>
+      <w:r>
+        <w:rPr>
+          <w:rFonts w:ascii="Times New Roman" w:hAnsi="Times New Roman" w:cs="Times New Roman"/>
+          <w:sz w:val="24"/>
+          <w:szCs w:val="24"/>
+        </w:rPr>
+        <w:t>……………</w:t>
+      </w:r>
+      <w:r>
+        <w:rPr>
+          <w:rFonts w:ascii="Times New Roman" w:hAnsi="Times New Roman" w:cs="Times New Roman"/>
+          <w:sz w:val="24"/>
+          <w:szCs w:val="24"/>
+        </w:rPr>
+        <w:t>.</w:t>
+      </w:r>
+      <w:r>
+        <w:rPr>
+          <w:rFonts w:ascii="Times New Roman" w:hAnsi="Times New Roman" w:cs="Times New Roman"/>
+          <w:sz w:val="24"/>
+          <w:szCs w:val="24"/>
+        </w:rPr>
+        <w:t>……………...</w:t>
+      </w:r>
+      <w:r>
+        <w:rPr>
+          <w:rFonts w:ascii="Times New Roman" w:hAnsi="Times New Roman" w:cs="Times New Roman"/>
+          <w:sz w:val="24"/>
+          <w:szCs w:val="24"/>
+        </w:rPr>
+        <w:t>2</w:t>
+      </w:r>
+    </w:p>
+    <w:p>
+      <w:pPr>
+        <w:spacing w:line="360" w:lineRule="auto"/>
+        <w:rPr>
+          <w:rFonts w:ascii="Times New Roman" w:hAnsi="Times New Roman" w:cs="Times New Roman"/>
+          <w:sz w:val="24"/>
+          <w:szCs w:val="24"/>
+        </w:rPr>
+      </w:pPr>
+      <w:r>
+        <w:rPr>
+          <w:rFonts w:ascii="Times New Roman" w:hAnsi="Times New Roman" w:cs="Times New Roman"/>
+          <w:sz w:val="24"/>
+          <w:szCs w:val="24"/>
+        </w:rPr>
+        <w:tab/>
+      </w:r>
+      <w:r>
+        <w:rPr>
+          <w:rFonts w:ascii="Times New Roman" w:hAnsi="Times New Roman" w:cs="Times New Roman"/>
+          <w:sz w:val="24"/>
+          <w:szCs w:val="24"/>
+        </w:rPr>
+        <w:tab/>
+      </w:r>
+    </w:p>
+    <w:p>
+      <w:pPr>
+        <w:spacing w:line="360" w:lineRule="auto"/>
+        <w:rPr>
+          <w:rFonts w:ascii="Times New Roman" w:hAnsi="Times New Roman" w:cs="Times New Roman"/>
+          <w:sz w:val="24"/>
+          <w:szCs w:val="24"/>
+        </w:rPr>
+      </w:pPr>
     </w:p>
     <w:p/>
+    <w:p/>
+    <w:p/>
+    <w:p/>
+    <w:p/>
+    <w:p/>
+    <w:p/>
+    <w:p/>
+    <w:p/>
+    <w:p/>
+    <w:p/>
+    <w:p/>
+    <w:p/>
+    <w:p/>
+    <w:p/>
+    <w:p>
+      <w:pPr>
+        <w:rPr>
+          <w:rFonts w:asciiTheme="majorBidi" w:hAnsiTheme="majorBidi" w:cstheme="majorBidi"/>
+          <w:sz w:val="24"/>
+          <w:szCs w:val="24"/>
+        </w:rPr>
+      </w:pPr>
+    </w:p>
+    <w:p>
+      <w:pPr>
+        <w:pBdr>
+          <w:top w:val="single" w:sz="4" w:space="1" w:color="auto"/>
+          <w:left w:val="single" w:sz="4" w:space="4" w:color="auto"/>
+          <w:bottom w:val="single" w:sz="4" w:space="1" w:color="auto"/>
+          <w:right w:val="single" w:sz="4" w:space="4" w:color="auto"/>
+        </w:pBdr>
+        <w:rPr>
+          <w:rFonts w:asciiTheme="majorBidi" w:hAnsiTheme="majorBidi" w:cstheme="majorBidi"/>
+          <w:b/>
+          <w:bCs/>
+          <w:sz w:val="32"/>
+          <w:szCs w:val="32"/>
+        </w:rPr>
+      </w:pPr>
+      <w:r>
+        <w:rPr>
+          <w:rFonts w:asciiTheme="majorBidi" w:hAnsiTheme="majorBidi" w:cstheme="majorBidi"/>
+          <w:b/>
+          <w:bCs/>
+          <w:sz w:val="32"/>
+          <w:szCs w:val="32"/>
+        </w:rPr>
+        <w:lastRenderedPageBreak/>
+        <w:t>1.0 Introduction</w:t>
+      </w:r>
+    </w:p>
+    <w:p>
+      <w:pPr>
+        <w:pBdr>
+          <w:bottom w:val="single" w:sz="4" w:space="1" w:color="auto"/>
+        </w:pBdr>
+        <w:rPr>
+          <w:rFonts w:asciiTheme="majorBidi" w:hAnsiTheme="majorBidi" w:cstheme="majorBidi"/>
+          <w:sz w:val="24"/>
+          <w:szCs w:val="24"/>
+        </w:rPr>
+      </w:pPr>
+    </w:p>
+    <w:p>
+      <w:pPr>
+        <w:pBdr>
+          <w:bottom w:val="single" w:sz="4" w:space="1" w:color="auto"/>
+        </w:pBdr>
+        <w:rPr>
+          <w:rFonts w:asciiTheme="majorBidi" w:hAnsiTheme="majorBidi" w:cstheme="majorBidi"/>
+          <w:b/>
+          <w:bCs/>
+          <w:sz w:val="24"/>
+          <w:szCs w:val="24"/>
+        </w:rPr>
+      </w:pPr>
+      <w:r>
+        <w:rPr>
+          <w:rFonts w:asciiTheme="majorBidi" w:hAnsiTheme="majorBidi" w:cstheme="majorBidi"/>
+          <w:b/>
+          <w:bCs/>
+          <w:sz w:val="24"/>
+          <w:szCs w:val="24"/>
+        </w:rPr>
+        <w:t>1.1 Background</w:t>
+      </w:r>
+    </w:p>
+    <w:p>
+      <w:pPr>
+        <w:spacing w:line="480" w:lineRule="auto"/>
+        <w:jc w:val="both"/>
+        <w:rPr>
+          <w:rFonts w:asciiTheme="majorBidi" w:hAnsiTheme="majorBidi" w:cstheme="majorBidi"/>
+          <w:color w:val="444444"/>
+          <w:sz w:val="24"/>
+          <w:szCs w:val="24"/>
+          <w:shd w:val="clear" w:color="auto" w:fill="FFFFFF"/>
+        </w:rPr>
+      </w:pPr>
+      <w:r>
+        <w:rPr>
+          <w:rFonts w:asciiTheme="majorBidi" w:hAnsiTheme="majorBidi" w:cstheme="majorBidi"/>
+          <w:sz w:val="24"/>
+          <w:szCs w:val="24"/>
+        </w:rPr>
+        <w:tab/>
+      </w:r>
+      <w:r>
+        <w:rPr>
+          <w:rFonts w:asciiTheme="majorBidi" w:hAnsiTheme="majorBidi" w:cstheme="majorBidi"/>
+          <w:color w:val="444444"/>
+          <w:sz w:val="24"/>
+          <w:szCs w:val="24"/>
+          <w:shd w:val="clear" w:color="auto" w:fill="FFFFFF"/>
+        </w:rPr>
+        <w:t>Rail transport is nowadays being widely used in many countries across the world. It is the type of transport in which people and goods are carried over long distances. Many people prefer railways over the road transport because of the increase in the number of accidents and huge traffic congestions. They are also less expensive compared to the other modes of transport. This is the best mode of transport for the public in the developing countries as they are very cheap</w:t>
+      </w:r>
+      <w:r>
+        <w:rPr>
+          <w:rFonts w:asciiTheme="majorBidi" w:hAnsiTheme="majorBidi" w:cstheme="majorBidi"/>
+          <w:color w:val="444444"/>
+          <w:sz w:val="24"/>
+          <w:szCs w:val="24"/>
+          <w:shd w:val="clear" w:color="auto" w:fill="FFFFFF"/>
+        </w:rPr>
+        <w:t xml:space="preserve">. A railway management system must contain certain contributing actors to function properly. Those actors involve: passengers, employees, trains, stations, </w:t>
+      </w:r>
+      <w:r>
+        <w:rPr>
+          <w:rFonts w:asciiTheme="majorBidi" w:hAnsiTheme="majorBidi" w:cstheme="majorBidi"/>
+          <w:color w:val="444444"/>
+          <w:sz w:val="24"/>
+          <w:szCs w:val="24"/>
+          <w:shd w:val="clear" w:color="auto" w:fill="FFFFFF"/>
+        </w:rPr>
+        <w:t>and tickets generated after transactions. All those actors play an important role in managing the</w:t>
+      </w:r>
+      <w:r>
+        <w:rPr>
+          <w:rFonts w:asciiTheme="majorBidi" w:hAnsiTheme="majorBidi" w:cstheme="majorBidi"/>
+          <w:color w:val="444444"/>
+          <w:sz w:val="24"/>
+          <w:szCs w:val="24"/>
+          <w:shd w:val="clear" w:color="auto" w:fill="FFFFFF"/>
+        </w:rPr>
+        <w:t xml:space="preserve"> time sensitive</w:t>
+      </w:r>
+      <w:r>
+        <w:rPr>
+          <w:rFonts w:asciiTheme="majorBidi" w:hAnsiTheme="majorBidi" w:cstheme="majorBidi"/>
+          <w:color w:val="444444"/>
+          <w:sz w:val="24"/>
+          <w:szCs w:val="24"/>
+          <w:shd w:val="clear" w:color="auto" w:fill="FFFFFF"/>
+        </w:rPr>
+        <w:t xml:space="preserve"> system</w:t>
+      </w:r>
+      <w:r>
+        <w:rPr>
+          <w:rFonts w:asciiTheme="majorBidi" w:hAnsiTheme="majorBidi" w:cstheme="majorBidi"/>
+          <w:color w:val="444444"/>
+          <w:sz w:val="24"/>
+          <w:szCs w:val="24"/>
+          <w:shd w:val="clear" w:color="auto" w:fill="FFFFFF"/>
+        </w:rPr>
+        <w:t xml:space="preserve"> to insure proper functions.</w:t>
+      </w:r>
+      <w:r>
+        <w:rPr>
+          <w:rFonts w:asciiTheme="majorBidi" w:hAnsiTheme="majorBidi" w:cstheme="majorBidi"/>
+          <w:color w:val="444444"/>
+          <w:sz w:val="24"/>
+          <w:szCs w:val="24"/>
+          <w:shd w:val="clear" w:color="auto" w:fill="FFFFFF"/>
+        </w:rPr>
+        <w:t xml:space="preserve"> A simple demonstration of the system would be:</w:t>
+      </w:r>
+      <w:r>
+        <w:rPr>
+          <w:rFonts w:asciiTheme="majorBidi" w:hAnsiTheme="majorBidi" w:cstheme="majorBidi"/>
+          <w:color w:val="444444"/>
+          <w:sz w:val="24"/>
+          <w:szCs w:val="24"/>
+          <w:shd w:val="clear" w:color="auto" w:fill="FFFFFF"/>
+        </w:rPr>
+        <w:t xml:space="preserve"> A passenger</w:t>
+      </w:r>
+      <w:r>
+        <w:rPr>
+          <w:rFonts w:asciiTheme="majorBidi" w:hAnsiTheme="majorBidi" w:cstheme="majorBidi"/>
+          <w:color w:val="444444"/>
+          <w:sz w:val="24"/>
+          <w:szCs w:val="24"/>
+          <w:shd w:val="clear" w:color="auto" w:fill="FFFFFF"/>
+        </w:rPr>
+        <w:t xml:space="preserve"> asks the employee to</w:t>
+      </w:r>
+      <w:r>
+        <w:rPr>
+          <w:rFonts w:asciiTheme="majorBidi" w:hAnsiTheme="majorBidi" w:cstheme="majorBidi"/>
+          <w:color w:val="444444"/>
+          <w:sz w:val="24"/>
+          <w:szCs w:val="24"/>
+          <w:shd w:val="clear" w:color="auto" w:fill="FFFFFF"/>
+        </w:rPr>
+        <w:t xml:space="preserve"> book </w:t>
+      </w:r>
+      <w:r>
+        <w:rPr>
+          <w:rFonts w:asciiTheme="majorBidi" w:hAnsiTheme="majorBidi" w:cstheme="majorBidi"/>
+          <w:color w:val="444444"/>
+          <w:sz w:val="24"/>
+          <w:szCs w:val="24"/>
+          <w:shd w:val="clear" w:color="auto" w:fill="FFFFFF"/>
+        </w:rPr>
+        <w:t>a ticket</w:t>
+      </w:r>
+      <w:r>
+        <w:rPr>
+          <w:rFonts w:asciiTheme="majorBidi" w:hAnsiTheme="majorBidi" w:cstheme="majorBidi"/>
+          <w:color w:val="444444"/>
+          <w:sz w:val="24"/>
+          <w:szCs w:val="24"/>
+          <w:shd w:val="clear" w:color="auto" w:fill="FFFFFF"/>
+        </w:rPr>
+        <w:t xml:space="preserve"> with the desired timing, seats, and destination. The passenger then </w:t>
+      </w:r>
+      <w:r>
+        <w:rPr>
+          <w:rFonts w:asciiTheme="majorBidi" w:hAnsiTheme="majorBidi" w:cstheme="majorBidi"/>
+          <w:color w:val="444444"/>
+          <w:sz w:val="24"/>
+          <w:szCs w:val="24"/>
+          <w:shd w:val="clear" w:color="auto" w:fill="FFFFFF"/>
+        </w:rPr>
+        <w:t>gives his</w:t>
+      </w:r>
+      <w:r>
+        <w:rPr>
+          <w:rFonts w:asciiTheme="majorBidi" w:hAnsiTheme="majorBidi" w:cstheme="majorBidi"/>
+          <w:color w:val="444444"/>
+          <w:sz w:val="24"/>
+          <w:szCs w:val="24"/>
+          <w:shd w:val="clear" w:color="auto" w:fill="FFFFFF"/>
+        </w:rPr>
+        <w:t>/her</w:t>
+      </w:r>
+      <w:r>
+        <w:rPr>
+          <w:rFonts w:asciiTheme="majorBidi" w:hAnsiTheme="majorBidi" w:cstheme="majorBidi"/>
+          <w:color w:val="444444"/>
+          <w:sz w:val="24"/>
+          <w:szCs w:val="24"/>
+          <w:shd w:val="clear" w:color="auto" w:fill="FFFFFF"/>
+        </w:rPr>
+        <w:t xml:space="preserve"> information to be recorded</w:t>
+      </w:r>
+      <w:r>
+        <w:rPr>
+          <w:rFonts w:asciiTheme="majorBidi" w:hAnsiTheme="majorBidi" w:cstheme="majorBidi"/>
+          <w:color w:val="444444"/>
+          <w:sz w:val="24"/>
+          <w:szCs w:val="24"/>
+          <w:shd w:val="clear" w:color="auto" w:fill="FFFFFF"/>
+        </w:rPr>
+        <w:t xml:space="preserve"> and verified.</w:t>
+      </w:r>
+      <w:r>
+        <w:rPr>
+          <w:rFonts w:asciiTheme="majorBidi" w:hAnsiTheme="majorBidi" w:cstheme="majorBidi"/>
+          <w:color w:val="444444"/>
+          <w:sz w:val="24"/>
+          <w:szCs w:val="24"/>
+          <w:shd w:val="clear" w:color="auto" w:fill="FFFFFF"/>
+        </w:rPr>
+        <w:t xml:space="preserve"> </w:t>
+      </w:r>
+      <w:r>
+        <w:rPr>
+          <w:rFonts w:asciiTheme="majorBidi" w:hAnsiTheme="majorBidi" w:cstheme="majorBidi"/>
+          <w:color w:val="444444"/>
+          <w:sz w:val="24"/>
+          <w:szCs w:val="24"/>
+          <w:shd w:val="clear" w:color="auto" w:fill="FFFFFF"/>
+        </w:rPr>
+        <w:t>T</w:t>
+      </w:r>
+      <w:r>
+        <w:rPr>
+          <w:rFonts w:asciiTheme="majorBidi" w:hAnsiTheme="majorBidi" w:cstheme="majorBidi"/>
+          <w:color w:val="444444"/>
+          <w:sz w:val="24"/>
+          <w:szCs w:val="24"/>
+          <w:shd w:val="clear" w:color="auto" w:fill="FFFFFF"/>
+        </w:rPr>
+        <w:t>he employee looks</w:t>
+      </w:r>
+      <w:r>
+        <w:rPr>
+          <w:rFonts w:asciiTheme="majorBidi" w:hAnsiTheme="majorBidi" w:cstheme="majorBidi"/>
+          <w:color w:val="444444"/>
+          <w:sz w:val="24"/>
+          <w:szCs w:val="24"/>
+          <w:shd w:val="clear" w:color="auto" w:fill="FFFFFF"/>
+        </w:rPr>
+        <w:t xml:space="preserve"> for an </w:t>
+      </w:r>
+      <w:r>
+        <w:rPr>
+          <w:rFonts w:asciiTheme="majorBidi" w:hAnsiTheme="majorBidi" w:cstheme="majorBidi"/>
+          <w:color w:val="444444"/>
+          <w:sz w:val="24"/>
+          <w:szCs w:val="24"/>
+          <w:shd w:val="clear" w:color="auto" w:fill="FFFFFF"/>
+        </w:rPr>
+        <w:t xml:space="preserve">availability </w:t>
+      </w:r>
+      <w:r>
+        <w:rPr>
+          <w:rFonts w:asciiTheme="majorBidi" w:hAnsiTheme="majorBidi" w:cstheme="majorBidi"/>
+          <w:color w:val="444444"/>
+          <w:sz w:val="24"/>
+          <w:szCs w:val="24"/>
+          <w:shd w:val="clear" w:color="auto" w:fill="FFFFFF"/>
+        </w:rPr>
+        <w:t>accordingly</w:t>
+      </w:r>
+      <w:r>
+        <w:rPr>
+          <w:rFonts w:asciiTheme="majorBidi" w:hAnsiTheme="majorBidi" w:cstheme="majorBidi"/>
+          <w:color w:val="444444"/>
+          <w:sz w:val="24"/>
+          <w:szCs w:val="24"/>
+          <w:shd w:val="clear" w:color="auto" w:fill="FFFFFF"/>
+        </w:rPr>
+        <w:t>, by cross checking data in a backend server</w:t>
+      </w:r>
+      <w:r>
+        <w:rPr>
+          <w:rFonts w:asciiTheme="majorBidi" w:hAnsiTheme="majorBidi" w:cstheme="majorBidi"/>
+          <w:color w:val="444444"/>
+          <w:sz w:val="24"/>
+          <w:szCs w:val="24"/>
+          <w:shd w:val="clear" w:color="auto" w:fill="FFFFFF"/>
+        </w:rPr>
+        <w:t>.</w:t>
+      </w:r>
+      <w:r>
+        <w:rPr>
+          <w:rFonts w:asciiTheme="majorBidi" w:hAnsiTheme="majorBidi" w:cstheme="majorBidi"/>
+          <w:color w:val="444444"/>
+          <w:sz w:val="24"/>
+          <w:szCs w:val="24"/>
+          <w:shd w:val="clear" w:color="auto" w:fill="FFFFFF"/>
+        </w:rPr>
+        <w:t xml:space="preserve"> </w:t>
+      </w:r>
+      <w:r>
+        <w:rPr>
+          <w:rFonts w:asciiTheme="majorBidi" w:hAnsiTheme="majorBidi" w:cstheme="majorBidi"/>
+          <w:color w:val="444444"/>
+          <w:sz w:val="24"/>
+          <w:szCs w:val="24"/>
+          <w:shd w:val="clear" w:color="auto" w:fill="FFFFFF"/>
+        </w:rPr>
+        <w:t>I</w:t>
+      </w:r>
+      <w:r>
+        <w:rPr>
+          <w:rFonts w:asciiTheme="majorBidi" w:hAnsiTheme="majorBidi" w:cstheme="majorBidi"/>
+          <w:color w:val="444444"/>
+          <w:sz w:val="24"/>
+          <w:szCs w:val="24"/>
+          <w:shd w:val="clear" w:color="auto" w:fill="FFFFFF"/>
+        </w:rPr>
+        <w:t>f the available timing and seat is up</w:t>
+      </w:r>
+      <w:r>
+        <w:rPr>
+          <w:rFonts w:asciiTheme="majorBidi" w:hAnsiTheme="majorBidi" w:cstheme="majorBidi"/>
+          <w:color w:val="444444"/>
+          <w:sz w:val="24"/>
+          <w:szCs w:val="24"/>
+          <w:shd w:val="clear" w:color="auto" w:fill="FFFFFF"/>
+        </w:rPr>
+        <w:t xml:space="preserve"> to the passenger’s needs</w:t>
+      </w:r>
+      <w:r>
+        <w:rPr>
+          <w:rFonts w:asciiTheme="majorBidi" w:hAnsiTheme="majorBidi" w:cstheme="majorBidi"/>
+          <w:color w:val="444444"/>
+          <w:sz w:val="24"/>
+          <w:szCs w:val="24"/>
+          <w:shd w:val="clear" w:color="auto" w:fill="FFFFFF"/>
+        </w:rPr>
+        <w:t>, then the transaction is made and the ticket is booked.</w:t>
+      </w:r>
+      <w:r>
+        <w:rPr>
+          <w:rFonts w:asciiTheme="majorBidi" w:hAnsiTheme="majorBidi" w:cstheme="majorBidi"/>
+          <w:color w:val="444444"/>
+          <w:sz w:val="24"/>
+          <w:szCs w:val="24"/>
+          <w:shd w:val="clear" w:color="auto" w:fill="FFFFFF"/>
+        </w:rPr>
+        <w:t xml:space="preserve"> A passenger may also opt to a contactless ticket booking by using the booking kiosks setup in the lobby, which follow the same booking method just as an employee would, except automated. </w:t>
+      </w:r>
+    </w:p>
+    <w:p>
+      <w:pPr>
+        <w:pBdr>
+          <w:bottom w:val="single" w:sz="4" w:space="1" w:color="auto"/>
+        </w:pBdr>
+        <w:rPr>
+          <w:rFonts w:asciiTheme="majorBidi" w:hAnsiTheme="majorBidi" w:cstheme="majorBidi"/>
+          <w:b/>
+          <w:bCs/>
+          <w:sz w:val="24"/>
+          <w:szCs w:val="24"/>
+        </w:rPr>
+      </w:pPr>
+      <w:r>
+        <w:rPr>
+          <w:rFonts w:asciiTheme="majorBidi" w:hAnsiTheme="majorBidi" w:cstheme="majorBidi"/>
+          <w:b/>
+          <w:bCs/>
+          <w:sz w:val="24"/>
+          <w:szCs w:val="24"/>
+        </w:rPr>
+        <w:t>1.2 Problem Statement</w:t>
+      </w:r>
+    </w:p>
+    <w:p>
+      <w:pPr>
+        <w:spacing w:line="480" w:lineRule="auto"/>
+        <w:jc w:val="both"/>
+        <w:rPr>
+          <w:rFonts w:asciiTheme="majorBidi" w:hAnsiTheme="majorBidi" w:cstheme="majorBidi"/>
+          <w:color w:val="333333"/>
+          <w:sz w:val="24"/>
+          <w:szCs w:val="24"/>
+          <w:shd w:val="clear" w:color="auto" w:fill="FCFCFC"/>
+        </w:rPr>
+      </w:pPr>
+      <w:r>
+        <w:rPr>
+          <w:rFonts w:asciiTheme="majorBidi" w:hAnsiTheme="majorBidi" w:cstheme="majorBidi"/>
+          <w:color w:val="444444"/>
+          <w:sz w:val="24"/>
+          <w:szCs w:val="24"/>
+          <w:shd w:val="clear" w:color="auto" w:fill="FFFFFF"/>
+        </w:rPr>
+        <w:tab/>
+      </w:r>
+      <w:r>
+        <w:rPr>
+          <w:rFonts w:asciiTheme="majorBidi" w:hAnsiTheme="majorBidi" w:cstheme="majorBidi"/>
+          <w:color w:val="333333"/>
+          <w:sz w:val="24"/>
+          <w:szCs w:val="24"/>
+          <w:shd w:val="clear" w:color="auto" w:fill="FCFCFC"/>
+        </w:rPr>
+        <w:t>R</w:t>
+      </w:r>
+      <w:r>
+        <w:rPr>
+          <w:rFonts w:asciiTheme="majorBidi" w:hAnsiTheme="majorBidi" w:cstheme="majorBidi"/>
+          <w:color w:val="333333"/>
+          <w:sz w:val="24"/>
+          <w:szCs w:val="24"/>
+          <w:shd w:val="clear" w:color="auto" w:fill="FCFCFC"/>
+        </w:rPr>
+        <w:t xml:space="preserve">ailway </w:t>
+      </w:r>
+      <w:r>
+        <w:rPr>
+          <w:rFonts w:asciiTheme="majorBidi" w:hAnsiTheme="majorBidi" w:cstheme="majorBidi"/>
+          <w:color w:val="333333"/>
+          <w:sz w:val="24"/>
+          <w:szCs w:val="24"/>
+          <w:shd w:val="clear" w:color="auto" w:fill="FCFCFC"/>
+        </w:rPr>
+        <w:t xml:space="preserve">management systems </w:t>
+      </w:r>
+      <w:r>
+        <w:rPr>
+          <w:rFonts w:asciiTheme="majorBidi" w:hAnsiTheme="majorBidi" w:cstheme="majorBidi"/>
+          <w:color w:val="333333"/>
+          <w:sz w:val="24"/>
+          <w:szCs w:val="24"/>
+          <w:shd w:val="clear" w:color="auto" w:fill="FCFCFC"/>
+        </w:rPr>
+        <w:t xml:space="preserve">should apply fast and proper measures to </w:t>
+      </w:r>
+      <w:r>
+        <w:rPr>
+          <w:rFonts w:asciiTheme="majorBidi" w:hAnsiTheme="majorBidi" w:cstheme="majorBidi"/>
+          <w:color w:val="333333"/>
+          <w:sz w:val="24"/>
+          <w:szCs w:val="24"/>
+          <w:shd w:val="clear" w:color="auto" w:fill="FCFCFC"/>
+        </w:rPr>
+        <w:t>provide</w:t>
+      </w:r>
+      <w:r>
+        <w:rPr>
+          <w:rFonts w:asciiTheme="majorBidi" w:hAnsiTheme="majorBidi" w:cstheme="majorBidi"/>
+          <w:color w:val="333333"/>
+          <w:sz w:val="24"/>
+          <w:szCs w:val="24"/>
+          <w:shd w:val="clear" w:color="auto" w:fill="FCFCFC"/>
+        </w:rPr>
+        <w:t xml:space="preserve"> </w:t>
+      </w:r>
+      <w:r>
+        <w:rPr>
+          <w:rFonts w:asciiTheme="majorBidi" w:hAnsiTheme="majorBidi" w:cstheme="majorBidi"/>
+          <w:color w:val="333333"/>
+          <w:sz w:val="24"/>
+          <w:szCs w:val="24"/>
+          <w:shd w:val="clear" w:color="auto" w:fill="FCFCFC"/>
+        </w:rPr>
+        <w:t>transport</w:t>
+      </w:r>
+      <w:r>
+        <w:rPr>
+          <w:rFonts w:asciiTheme="majorBidi" w:hAnsiTheme="majorBidi" w:cstheme="majorBidi"/>
+          <w:color w:val="333333"/>
+          <w:sz w:val="24"/>
+          <w:szCs w:val="24"/>
+          <w:shd w:val="clear" w:color="auto" w:fill="FCFCFC"/>
+        </w:rPr>
+        <w:t xml:space="preserve"> services and prevent delay propagation to the rest of the network. Currently, predefined solutions called contingency plans are used to assist </w:t>
+      </w:r>
+      <w:r>
+        <w:rPr>
+          <w:rFonts w:asciiTheme="majorBidi" w:hAnsiTheme="majorBidi" w:cstheme="majorBidi"/>
+          <w:color w:val="333333"/>
+          <w:sz w:val="24"/>
+          <w:szCs w:val="24"/>
+          <w:shd w:val="clear" w:color="auto" w:fill="FCFCFC"/>
+        </w:rPr>
+        <w:t>such time sensitive systems</w:t>
+      </w:r>
+      <w:r>
+        <w:rPr>
+          <w:rFonts w:asciiTheme="majorBidi" w:hAnsiTheme="majorBidi" w:cstheme="majorBidi"/>
+          <w:color w:val="333333"/>
+          <w:sz w:val="24"/>
+          <w:szCs w:val="24"/>
+          <w:shd w:val="clear" w:color="auto" w:fill="FCFCFC"/>
+        </w:rPr>
+        <w:t xml:space="preserve"> in dealing with disrupted traffic</w:t>
+      </w:r>
+      <w:r>
+        <w:rPr>
+          <w:rFonts w:asciiTheme="majorBidi" w:hAnsiTheme="majorBidi" w:cstheme="majorBidi"/>
+          <w:color w:val="333333"/>
+          <w:sz w:val="24"/>
+          <w:szCs w:val="24"/>
+          <w:shd w:val="clear" w:color="auto" w:fill="FCFCFC"/>
+        </w:rPr>
+        <w:t xml:space="preserve"> and overbooking problems</w:t>
+      </w:r>
+      <w:r>
+        <w:rPr>
+          <w:rFonts w:asciiTheme="majorBidi" w:hAnsiTheme="majorBidi" w:cstheme="majorBidi"/>
+          <w:color w:val="333333"/>
+          <w:sz w:val="24"/>
+          <w:szCs w:val="24"/>
+          <w:shd w:val="clear" w:color="auto" w:fill="FCFCFC"/>
+        </w:rPr>
+        <w:t>, due to the use of outdated methods such as binder records</w:t>
+      </w:r>
+      <w:r>
+        <w:rPr>
+          <w:rFonts w:asciiTheme="majorBidi" w:hAnsiTheme="majorBidi" w:cstheme="majorBidi"/>
+          <w:color w:val="333333"/>
+          <w:sz w:val="24"/>
+          <w:szCs w:val="24"/>
+          <w:shd w:val="clear" w:color="auto" w:fill="FCFCFC"/>
+        </w:rPr>
+        <w:t>.</w:t>
+      </w:r>
+      <w:r>
+        <w:rPr>
+          <w:rFonts w:asciiTheme="majorBidi" w:hAnsiTheme="majorBidi" w:cstheme="majorBidi"/>
+          <w:color w:val="333333"/>
+          <w:sz w:val="24"/>
+          <w:szCs w:val="24"/>
+          <w:shd w:val="clear" w:color="auto" w:fill="FCFCFC"/>
+        </w:rPr>
+        <w:t xml:space="preserve"> A more resilient</w:t>
+      </w:r>
+      <w:r>
+        <w:rPr>
+          <w:rFonts w:asciiTheme="majorBidi" w:hAnsiTheme="majorBidi" w:cstheme="majorBidi"/>
+          <w:color w:val="333333"/>
+          <w:sz w:val="24"/>
+          <w:szCs w:val="24"/>
+          <w:shd w:val="clear" w:color="auto" w:fill="FCFCFC"/>
+        </w:rPr>
+        <w:t xml:space="preserve"> automated</w:t>
+      </w:r>
+      <w:r>
+        <w:rPr>
+          <w:rFonts w:asciiTheme="majorBidi" w:hAnsiTheme="majorBidi" w:cstheme="majorBidi"/>
+          <w:color w:val="333333"/>
+          <w:sz w:val="24"/>
+          <w:szCs w:val="24"/>
+          <w:shd w:val="clear" w:color="auto" w:fill="FCFCFC"/>
+        </w:rPr>
+        <w:t xml:space="preserve"> system makes it less prone to system errors</w:t>
+      </w:r>
+      <w:r>
+        <w:rPr>
+          <w:rFonts w:asciiTheme="majorBidi" w:hAnsiTheme="majorBidi" w:cstheme="majorBidi"/>
+          <w:color w:val="333333"/>
+          <w:sz w:val="24"/>
+          <w:szCs w:val="24"/>
+          <w:shd w:val="clear" w:color="auto" w:fill="FCFCFC"/>
+        </w:rPr>
+        <w:t>. E</w:t>
+      </w:r>
+      <w:r>
+        <w:rPr>
+          <w:rFonts w:asciiTheme="majorBidi" w:hAnsiTheme="majorBidi" w:cstheme="majorBidi"/>
+          <w:color w:val="333333"/>
+          <w:sz w:val="24"/>
+          <w:szCs w:val="24"/>
+          <w:shd w:val="clear" w:color="auto" w:fill="FCFCFC"/>
+        </w:rPr>
+        <w:t>vidently</w:t>
+      </w:r>
+      <w:r>
+        <w:rPr>
+          <w:rFonts w:asciiTheme="majorBidi" w:hAnsiTheme="majorBidi" w:cstheme="majorBidi"/>
+          <w:color w:val="333333"/>
+          <w:sz w:val="24"/>
+          <w:szCs w:val="24"/>
+          <w:shd w:val="clear" w:color="auto" w:fill="FCFCFC"/>
+        </w:rPr>
+        <w:t>,</w:t>
+      </w:r>
+      <w:r>
+        <w:rPr>
+          <w:rFonts w:asciiTheme="majorBidi" w:hAnsiTheme="majorBidi" w:cstheme="majorBidi"/>
+          <w:color w:val="333333"/>
+          <w:sz w:val="24"/>
+          <w:szCs w:val="24"/>
+          <w:shd w:val="clear" w:color="auto" w:fill="FCFCFC"/>
+        </w:rPr>
+        <w:t xml:space="preserve"> </w:t>
+      </w:r>
+      <w:r>
+        <w:rPr>
+          <w:rFonts w:asciiTheme="majorBidi" w:hAnsiTheme="majorBidi" w:cstheme="majorBidi"/>
+          <w:color w:val="333333"/>
+          <w:sz w:val="24"/>
+          <w:szCs w:val="24"/>
+          <w:shd w:val="clear" w:color="auto" w:fill="FCFCFC"/>
+        </w:rPr>
+        <w:t>this makes</w:t>
+      </w:r>
+      <w:r>
+        <w:rPr>
+          <w:rFonts w:asciiTheme="majorBidi" w:hAnsiTheme="majorBidi" w:cstheme="majorBidi"/>
+          <w:color w:val="333333"/>
+          <w:sz w:val="24"/>
+          <w:szCs w:val="24"/>
+          <w:shd w:val="clear" w:color="auto" w:fill="FCFCFC"/>
+        </w:rPr>
+        <w:t xml:space="preserve"> it a</w:t>
+      </w:r>
+      <w:r>
+        <w:rPr>
+          <w:rFonts w:asciiTheme="majorBidi" w:hAnsiTheme="majorBidi" w:cstheme="majorBidi"/>
+          <w:color w:val="333333"/>
+          <w:sz w:val="24"/>
+          <w:szCs w:val="24"/>
+          <w:shd w:val="clear" w:color="auto" w:fill="FCFCFC"/>
+        </w:rPr>
+        <w:t xml:space="preserve"> </w:t>
+      </w:r>
+      <w:r>
+        <w:rPr>
+          <w:rFonts w:asciiTheme="majorBidi" w:hAnsiTheme="majorBidi" w:cstheme="majorBidi"/>
+          <w:color w:val="333333"/>
+          <w:sz w:val="24"/>
+          <w:szCs w:val="24"/>
+          <w:shd w:val="clear" w:color="auto" w:fill="FCFCFC"/>
+        </w:rPr>
+        <w:lastRenderedPageBreak/>
+        <w:t>less</w:t>
+      </w:r>
+      <w:r>
+        <w:rPr>
+          <w:rFonts w:asciiTheme="majorBidi" w:hAnsiTheme="majorBidi" w:cstheme="majorBidi"/>
+          <w:color w:val="333333"/>
+          <w:sz w:val="24"/>
+          <w:szCs w:val="24"/>
+          <w:shd w:val="clear" w:color="auto" w:fill="FCFCFC"/>
+        </w:rPr>
+        <w:t xml:space="preserve"> chance</w:t>
+      </w:r>
+      <w:r>
+        <w:rPr>
+          <w:rFonts w:asciiTheme="majorBidi" w:hAnsiTheme="majorBidi" w:cstheme="majorBidi"/>
+          <w:color w:val="333333"/>
+          <w:sz w:val="24"/>
+          <w:szCs w:val="24"/>
+          <w:shd w:val="clear" w:color="auto" w:fill="FCFCFC"/>
+        </w:rPr>
+        <w:t xml:space="preserve"> </w:t>
+      </w:r>
+      <w:r>
+        <w:rPr>
+          <w:rFonts w:asciiTheme="majorBidi" w:hAnsiTheme="majorBidi" w:cstheme="majorBidi"/>
+          <w:color w:val="333333"/>
+          <w:sz w:val="24"/>
+          <w:szCs w:val="24"/>
+          <w:shd w:val="clear" w:color="auto" w:fill="FCFCFC"/>
+        </w:rPr>
+        <w:t>of</w:t>
+      </w:r>
+      <w:r>
+        <w:rPr>
+          <w:rFonts w:asciiTheme="majorBidi" w:hAnsiTheme="majorBidi" w:cstheme="majorBidi"/>
+          <w:color w:val="333333"/>
+          <w:sz w:val="24"/>
+          <w:szCs w:val="24"/>
+          <w:shd w:val="clear" w:color="auto" w:fill="FCFCFC"/>
+        </w:rPr>
+        <w:t xml:space="preserve"> resort</w:t>
+      </w:r>
+      <w:r>
+        <w:rPr>
+          <w:rFonts w:asciiTheme="majorBidi" w:hAnsiTheme="majorBidi" w:cstheme="majorBidi"/>
+          <w:color w:val="333333"/>
+          <w:sz w:val="24"/>
+          <w:szCs w:val="24"/>
+          <w:shd w:val="clear" w:color="auto" w:fill="FCFCFC"/>
+        </w:rPr>
+        <w:t>ing</w:t>
+      </w:r>
+      <w:r>
+        <w:rPr>
+          <w:rFonts w:asciiTheme="majorBidi" w:hAnsiTheme="majorBidi" w:cstheme="majorBidi"/>
+          <w:color w:val="333333"/>
+          <w:sz w:val="24"/>
+          <w:szCs w:val="24"/>
+          <w:shd w:val="clear" w:color="auto" w:fill="FCFCFC"/>
+        </w:rPr>
+        <w:t xml:space="preserve"> to </w:t>
+      </w:r>
+      <w:r>
+        <w:rPr>
+          <w:rFonts w:asciiTheme="majorBidi" w:hAnsiTheme="majorBidi" w:cstheme="majorBidi"/>
+          <w:color w:val="333333"/>
+          <w:sz w:val="24"/>
+          <w:szCs w:val="24"/>
+          <w:shd w:val="clear" w:color="auto" w:fill="FCFCFC"/>
+        </w:rPr>
+        <w:t>the applications of</w:t>
+      </w:r>
+      <w:r>
+        <w:rPr>
+          <w:rFonts w:asciiTheme="majorBidi" w:hAnsiTheme="majorBidi" w:cstheme="majorBidi"/>
+          <w:color w:val="333333"/>
+          <w:sz w:val="24"/>
+          <w:szCs w:val="24"/>
+          <w:shd w:val="clear" w:color="auto" w:fill="FCFCFC"/>
+        </w:rPr>
+        <w:t xml:space="preserve"> </w:t>
+      </w:r>
+      <w:r>
+        <w:rPr>
+          <w:rFonts w:asciiTheme="majorBidi" w:hAnsiTheme="majorBidi" w:cstheme="majorBidi"/>
+          <w:color w:val="333333"/>
+          <w:sz w:val="24"/>
+          <w:szCs w:val="24"/>
+          <w:shd w:val="clear" w:color="auto" w:fill="FCFCFC"/>
+        </w:rPr>
+        <w:t>such</w:t>
+      </w:r>
+      <w:r>
+        <w:rPr>
+          <w:rFonts w:asciiTheme="majorBidi" w:hAnsiTheme="majorBidi" w:cstheme="majorBidi"/>
+          <w:color w:val="333333"/>
+          <w:sz w:val="24"/>
+          <w:szCs w:val="24"/>
+          <w:shd w:val="clear" w:color="auto" w:fill="FCFCFC"/>
+        </w:rPr>
+        <w:t xml:space="preserve"> contingency plans that may or may not fulfil the </w:t>
+      </w:r>
+      <w:r>
+        <w:rPr>
+          <w:rFonts w:asciiTheme="majorBidi" w:hAnsiTheme="majorBidi" w:cstheme="majorBidi"/>
+          <w:color w:val="333333"/>
+          <w:sz w:val="24"/>
+          <w:szCs w:val="24"/>
+          <w:shd w:val="clear" w:color="auto" w:fill="FCFCFC"/>
+        </w:rPr>
+        <w:t>system’s</w:t>
+      </w:r>
+      <w:r>
+        <w:rPr>
+          <w:rFonts w:asciiTheme="majorBidi" w:hAnsiTheme="majorBidi" w:cstheme="majorBidi"/>
+          <w:color w:val="333333"/>
+          <w:sz w:val="24"/>
+          <w:szCs w:val="24"/>
+          <w:shd w:val="clear" w:color="auto" w:fill="FCFCFC"/>
+        </w:rPr>
+        <w:t xml:space="preserve"> needs.</w:t>
+      </w:r>
+      <w:r>
+        <w:rPr>
+          <w:rFonts w:asciiTheme="majorBidi" w:hAnsiTheme="majorBidi" w:cstheme="majorBidi"/>
+          <w:color w:val="333333"/>
+          <w:sz w:val="24"/>
+          <w:szCs w:val="24"/>
+          <w:shd w:val="clear" w:color="auto" w:fill="FCFCFC"/>
+        </w:rPr>
+        <w:t xml:space="preserve"> </w:t>
+      </w:r>
+      <w:r>
+        <w:rPr>
+          <w:rFonts w:asciiTheme="majorBidi" w:hAnsiTheme="majorBidi" w:cstheme="majorBidi"/>
+          <w:color w:val="333333"/>
+          <w:sz w:val="24"/>
+          <w:szCs w:val="24"/>
+          <w:shd w:val="clear" w:color="auto" w:fill="FCFCFC"/>
+        </w:rPr>
+        <w:t xml:space="preserve">Open </w:t>
+      </w:r>
+      <w:r>
+        <w:rPr>
+          <w:rFonts w:asciiTheme="majorBidi" w:hAnsiTheme="majorBidi" w:cstheme="majorBidi"/>
+          <w:color w:val="333333"/>
+          <w:sz w:val="24"/>
+          <w:szCs w:val="24"/>
+          <w:shd w:val="clear" w:color="auto" w:fill="FCFCFC"/>
+        </w:rPr>
+        <w:t>Shared booking session</w:t>
+      </w:r>
+      <w:r>
+        <w:rPr>
+          <w:rFonts w:asciiTheme="majorBidi" w:hAnsiTheme="majorBidi" w:cstheme="majorBidi"/>
+          <w:color w:val="333333"/>
+          <w:sz w:val="24"/>
+          <w:szCs w:val="24"/>
+          <w:shd w:val="clear" w:color="auto" w:fill="FCFCFC"/>
+        </w:rPr>
+        <w:t>s</w:t>
+      </w:r>
+      <w:r>
+        <w:rPr>
+          <w:rFonts w:asciiTheme="majorBidi" w:hAnsiTheme="majorBidi" w:cstheme="majorBidi"/>
+          <w:color w:val="333333"/>
+          <w:sz w:val="24"/>
+          <w:szCs w:val="24"/>
+          <w:shd w:val="clear" w:color="auto" w:fill="FCFCFC"/>
+        </w:rPr>
+        <w:t xml:space="preserve"> must respond fast</w:t>
+      </w:r>
+      <w:r>
+        <w:rPr>
+          <w:rFonts w:asciiTheme="majorBidi" w:hAnsiTheme="majorBidi" w:cstheme="majorBidi"/>
+          <w:color w:val="333333"/>
+          <w:sz w:val="24"/>
+          <w:szCs w:val="24"/>
+          <w:shd w:val="clear" w:color="auto" w:fill="FCFCFC"/>
+        </w:rPr>
+        <w:t xml:space="preserve"> </w:t>
+      </w:r>
+      <w:r>
+        <w:rPr>
+          <w:rFonts w:asciiTheme="majorBidi" w:hAnsiTheme="majorBidi" w:cstheme="majorBidi"/>
+          <w:color w:val="333333"/>
+          <w:sz w:val="24"/>
+          <w:szCs w:val="24"/>
+          <w:shd w:val="clear" w:color="auto" w:fill="FCFCFC"/>
+        </w:rPr>
+        <w:t xml:space="preserve">in terms of queries </w:t>
+      </w:r>
+      <w:r>
+        <w:rPr>
+          <w:rFonts w:asciiTheme="majorBidi" w:hAnsiTheme="majorBidi" w:cstheme="majorBidi"/>
+          <w:color w:val="333333"/>
+          <w:sz w:val="24"/>
+          <w:szCs w:val="24"/>
+          <w:shd w:val="clear" w:color="auto" w:fill="FCFCFC"/>
+        </w:rPr>
+        <w:t>to the server</w:t>
+      </w:r>
+      <w:r>
+        <w:rPr>
+          <w:rFonts w:asciiTheme="majorBidi" w:hAnsiTheme="majorBidi" w:cstheme="majorBidi"/>
+          <w:color w:val="333333"/>
+          <w:sz w:val="24"/>
+          <w:szCs w:val="24"/>
+          <w:shd w:val="clear" w:color="auto" w:fill="FCFCFC"/>
+        </w:rPr>
+        <w:t xml:space="preserve">s, to insure the are no simultaneous contradictions </w:t>
+      </w:r>
+      <w:r>
+        <w:rPr>
+          <w:rFonts w:asciiTheme="majorBidi" w:hAnsiTheme="majorBidi" w:cstheme="majorBidi"/>
+          <w:color w:val="333333"/>
+          <w:sz w:val="24"/>
+          <w:szCs w:val="24"/>
+          <w:shd w:val="clear" w:color="auto" w:fill="FCFCFC"/>
+        </w:rPr>
+        <w:t xml:space="preserve">of data stored. Manipulating data carefully in such systems are </w:t>
+      </w:r>
+      <w:r>
+        <w:rPr>
+          <w:rFonts w:asciiTheme="majorBidi" w:hAnsiTheme="majorBidi" w:cstheme="majorBidi"/>
+          <w:color w:val="333333"/>
+          <w:sz w:val="24"/>
+          <w:szCs w:val="24"/>
+          <w:shd w:val="clear" w:color="auto" w:fill="FCFCFC"/>
+        </w:rPr>
+        <w:t xml:space="preserve">highly </w:t>
+      </w:r>
+      <w:r>
+        <w:rPr>
+          <w:rFonts w:asciiTheme="majorBidi" w:hAnsiTheme="majorBidi" w:cstheme="majorBidi"/>
+          <w:color w:val="333333"/>
+          <w:sz w:val="24"/>
+          <w:szCs w:val="24"/>
+          <w:shd w:val="clear" w:color="auto" w:fill="FCFCFC"/>
+        </w:rPr>
+        <w:t xml:space="preserve">important as it’s critical in nature to apply such practicality </w:t>
+      </w:r>
+      <w:r>
+        <w:rPr>
+          <w:rFonts w:asciiTheme="majorBidi" w:hAnsiTheme="majorBidi" w:cstheme="majorBidi"/>
+          <w:color w:val="333333"/>
+          <w:sz w:val="24"/>
+          <w:szCs w:val="24"/>
+          <w:shd w:val="clear" w:color="auto" w:fill="FCFCFC"/>
+        </w:rPr>
+        <w:t>in a consistent bases with thousands of passengers commuting every day to their desired destinations.</w:t>
+      </w:r>
+      <w:r>
+        <w:rPr>
+          <w:rFonts w:asciiTheme="majorBidi" w:hAnsiTheme="majorBidi" w:cstheme="majorBidi"/>
+          <w:color w:val="333333"/>
+          <w:sz w:val="24"/>
+          <w:szCs w:val="24"/>
+          <w:shd w:val="clear" w:color="auto" w:fill="FCFCFC"/>
+        </w:rPr>
+        <w:t xml:space="preserve"> </w:t>
+      </w:r>
+      <w:r>
+        <w:rPr>
+          <w:rFonts w:asciiTheme="majorBidi" w:hAnsiTheme="majorBidi" w:cstheme="majorBidi"/>
+          <w:color w:val="333333"/>
+          <w:sz w:val="24"/>
+          <w:szCs w:val="24"/>
+          <w:shd w:val="clear" w:color="auto" w:fill="FCFCFC"/>
+        </w:rPr>
+        <w:t xml:space="preserve"> </w:t>
+      </w:r>
+    </w:p>
+    <w:p>
+      <w:pPr>
+        <w:pBdr>
+          <w:bottom w:val="single" w:sz="4" w:space="1" w:color="auto"/>
+        </w:pBdr>
+        <w:rPr>
+          <w:rFonts w:asciiTheme="majorBidi" w:hAnsiTheme="majorBidi" w:cstheme="majorBidi"/>
+          <w:b/>
+          <w:bCs/>
+          <w:sz w:val="24"/>
+          <w:szCs w:val="24"/>
+        </w:rPr>
+      </w:pPr>
+      <w:r>
+        <w:rPr>
+          <w:rFonts w:asciiTheme="majorBidi" w:hAnsiTheme="majorBidi" w:cstheme="majorBidi"/>
+          <w:b/>
+          <w:bCs/>
+          <w:sz w:val="24"/>
+          <w:szCs w:val="24"/>
+        </w:rPr>
+        <w:t>1.3 Objectives</w:t>
+      </w:r>
+    </w:p>
+    <w:p>
+      <w:pPr>
+        <w:spacing w:line="480" w:lineRule="auto"/>
+        <w:jc w:val="both"/>
+        <w:rPr>
+          <w:rFonts w:asciiTheme="majorBidi" w:hAnsiTheme="majorBidi" w:cstheme="majorBidi"/>
+          <w:sz w:val="24"/>
+          <w:szCs w:val="24"/>
+          <w:shd w:val="clear" w:color="auto" w:fill="FFFFFF"/>
+        </w:rPr>
+      </w:pPr>
+      <w:r>
+        <w:rPr>
+          <w:rFonts w:asciiTheme="majorBidi" w:hAnsiTheme="majorBidi" w:cstheme="majorBidi"/>
+          <w:sz w:val="24"/>
+          <w:szCs w:val="24"/>
+        </w:rPr>
+        <w:tab/>
+      </w:r>
+      <w:r>
+        <w:rPr>
+          <w:rFonts w:asciiTheme="majorBidi" w:hAnsiTheme="majorBidi" w:cstheme="majorBidi"/>
+          <w:sz w:val="24"/>
+          <w:szCs w:val="24"/>
+          <w:shd w:val="clear" w:color="auto" w:fill="FFFFFF"/>
+        </w:rPr>
+        <w:t>Our main objective</w:t>
+      </w:r>
+      <w:r>
+        <w:rPr>
+          <w:rFonts w:asciiTheme="majorBidi" w:hAnsiTheme="majorBidi" w:cstheme="majorBidi"/>
+          <w:sz w:val="24"/>
+          <w:szCs w:val="24"/>
+          <w:shd w:val="clear" w:color="auto" w:fill="FFFFFF"/>
+        </w:rPr>
+        <w:t xml:space="preserve"> is </w:t>
+      </w:r>
+      <w:r>
+        <w:rPr>
+          <w:rFonts w:asciiTheme="majorBidi" w:hAnsiTheme="majorBidi" w:cstheme="majorBidi"/>
+          <w:sz w:val="24"/>
+          <w:szCs w:val="24"/>
+          <w:shd w:val="clear" w:color="auto" w:fill="FFFFFF"/>
+        </w:rPr>
+        <w:t>to create a simple but effective railway management system.</w:t>
+      </w:r>
+      <w:r>
+        <w:rPr>
+          <w:rFonts w:asciiTheme="majorBidi" w:hAnsiTheme="majorBidi" w:cstheme="majorBidi"/>
+          <w:sz w:val="24"/>
+          <w:szCs w:val="24"/>
+          <w:shd w:val="clear" w:color="auto" w:fill="FFFFFF"/>
+        </w:rPr>
+        <w:t xml:space="preserve"> The main focus of our project is to integrate a hassle-free UI with a reliable and secure backend database for both employees operating on it and the customer/passengers involved. There are several notable core functions that are of paramount importance to include so the system may function as intended. </w:t>
+      </w:r>
+      <w:r>
+        <w:rPr>
+          <w:rFonts w:asciiTheme="majorBidi" w:hAnsiTheme="majorBidi" w:cstheme="majorBidi"/>
+          <w:sz w:val="24"/>
+          <w:szCs w:val="24"/>
+          <w:shd w:val="clear" w:color="auto" w:fill="FFFFFF"/>
+        </w:rPr>
+        <w:t>Starting up, the backend database</w:t>
+      </w:r>
+      <w:r>
+        <w:rPr>
+          <w:rFonts w:asciiTheme="majorBidi" w:hAnsiTheme="majorBidi" w:cstheme="majorBidi"/>
+          <w:sz w:val="24"/>
+          <w:szCs w:val="24"/>
+          <w:shd w:val="clear" w:color="auto" w:fill="FFFFFF"/>
+        </w:rPr>
+        <w:t xml:space="preserve">, </w:t>
+      </w:r>
+      <w:r>
+        <w:rPr>
+          <w:rFonts w:asciiTheme="majorBidi" w:hAnsiTheme="majorBidi" w:cstheme="majorBidi"/>
+          <w:sz w:val="24"/>
+          <w:szCs w:val="24"/>
+          <w:shd w:val="clear" w:color="auto" w:fill="FFFFFF"/>
+        </w:rPr>
+        <w:t xml:space="preserve">A passenger must have their information stored securely on </w:t>
+      </w:r>
+      <w:r>
+        <w:rPr>
+          <w:rFonts w:asciiTheme="majorBidi" w:hAnsiTheme="majorBidi" w:cstheme="majorBidi"/>
+          <w:sz w:val="24"/>
+          <w:szCs w:val="24"/>
+          <w:shd w:val="clear" w:color="auto" w:fill="FFFFFF"/>
+        </w:rPr>
+        <w:t>it</w:t>
+      </w:r>
+      <w:r>
+        <w:rPr>
+          <w:rFonts w:asciiTheme="majorBidi" w:hAnsiTheme="majorBidi" w:cstheme="majorBidi"/>
+          <w:sz w:val="24"/>
+          <w:szCs w:val="24"/>
+          <w:shd w:val="clear" w:color="auto" w:fill="FFFFFF"/>
+        </w:rPr>
+        <w:t xml:space="preserve"> as a reference</w:t>
+      </w:r>
+      <w:r>
+        <w:rPr>
+          <w:rFonts w:asciiTheme="majorBidi" w:hAnsiTheme="majorBidi" w:cstheme="majorBidi"/>
+          <w:sz w:val="24"/>
+          <w:szCs w:val="24"/>
+          <w:shd w:val="clear" w:color="auto" w:fill="FFFFFF"/>
+        </w:rPr>
+        <w:t xml:space="preserve"> for current and future bookings</w:t>
+      </w:r>
+      <w:r>
+        <w:rPr>
+          <w:rFonts w:asciiTheme="majorBidi" w:hAnsiTheme="majorBidi" w:cstheme="majorBidi"/>
+          <w:sz w:val="24"/>
+          <w:szCs w:val="24"/>
+          <w:shd w:val="clear" w:color="auto" w:fill="FFFFFF"/>
+        </w:rPr>
+        <w:t>. This could aid in keeping track and identifying the same passengers traveling again in the future</w:t>
+      </w:r>
+      <w:r>
+        <w:rPr>
+          <w:rFonts w:asciiTheme="majorBidi" w:hAnsiTheme="majorBidi" w:cstheme="majorBidi"/>
+          <w:sz w:val="24"/>
+          <w:szCs w:val="24"/>
+          <w:shd w:val="clear" w:color="auto" w:fill="FFFFFF"/>
+        </w:rPr>
+        <w:t xml:space="preserve"> by earning their trust</w:t>
+      </w:r>
+      <w:r>
+        <w:rPr>
+          <w:rFonts w:asciiTheme="majorBidi" w:hAnsiTheme="majorBidi" w:cstheme="majorBidi"/>
+          <w:sz w:val="24"/>
+          <w:szCs w:val="24"/>
+          <w:shd w:val="clear" w:color="auto" w:fill="FFFFFF"/>
+        </w:rPr>
+        <w:t xml:space="preserve">. </w:t>
+      </w:r>
+      <w:r>
+        <w:rPr>
+          <w:rFonts w:asciiTheme="majorBidi" w:hAnsiTheme="majorBidi" w:cstheme="majorBidi"/>
+          <w:sz w:val="24"/>
+          <w:szCs w:val="24"/>
+          <w:shd w:val="clear" w:color="auto" w:fill="FFFFFF"/>
+        </w:rPr>
+        <w:t xml:space="preserve">A database must also contain information about the </w:t>
+      </w:r>
+      <w:r>
+        <w:rPr>
+          <w:rFonts w:asciiTheme="majorBidi" w:hAnsiTheme="majorBidi" w:cstheme="majorBidi"/>
+          <w:sz w:val="24"/>
+          <w:szCs w:val="24"/>
+          <w:shd w:val="clear" w:color="auto" w:fill="FFFFFF"/>
+        </w:rPr>
+        <w:t xml:space="preserve">current </w:t>
+      </w:r>
+      <w:r>
+        <w:rPr>
+          <w:rFonts w:asciiTheme="majorBidi" w:hAnsiTheme="majorBidi" w:cstheme="majorBidi"/>
+          <w:sz w:val="24"/>
+          <w:szCs w:val="24"/>
+          <w:shd w:val="clear" w:color="auto" w:fill="FFFFFF"/>
+        </w:rPr>
+        <w:t>employees working and their respective roles</w:t>
+      </w:r>
+      <w:r>
+        <w:rPr>
+          <w:rFonts w:asciiTheme="majorBidi" w:hAnsiTheme="majorBidi" w:cstheme="majorBidi"/>
+          <w:sz w:val="24"/>
+          <w:szCs w:val="24"/>
+          <w:shd w:val="clear" w:color="auto" w:fill="FFFFFF"/>
+        </w:rPr>
+        <w:t xml:space="preserve">. Coming to the most important aspect, the database must contain the tickets assigned to each passenger </w:t>
+      </w:r>
+      <w:r>
+        <w:rPr>
+          <w:rFonts w:asciiTheme="majorBidi" w:hAnsiTheme="majorBidi" w:cstheme="majorBidi"/>
+          <w:sz w:val="24"/>
+          <w:szCs w:val="24"/>
+          <w:shd w:val="clear" w:color="auto" w:fill="FFFFFF"/>
+        </w:rPr>
+        <w:t>alongside</w:t>
+      </w:r>
+      <w:r>
+        <w:rPr>
+          <w:rFonts w:asciiTheme="majorBidi" w:hAnsiTheme="majorBidi" w:cstheme="majorBidi"/>
+          <w:sz w:val="24"/>
+          <w:szCs w:val="24"/>
+          <w:shd w:val="clear" w:color="auto" w:fill="FFFFFF"/>
+        </w:rPr>
+        <w:t xml:space="preserve"> their transactions. Our goal here is to maximize the </w:t>
+      </w:r>
+    </w:p>
+    <w:p>
+      <w:pPr>
+        <w:pBdr>
+          <w:top w:val="single" w:sz="4" w:space="1" w:color="auto"/>
+          <w:left w:val="single" w:sz="4" w:space="4" w:color="auto"/>
+          <w:bottom w:val="single" w:sz="4" w:space="1" w:color="auto"/>
+          <w:right w:val="single" w:sz="4" w:space="4" w:color="auto"/>
+        </w:pBdr>
+        <w:rPr>
+          <w:rFonts w:asciiTheme="majorBidi" w:hAnsiTheme="majorBidi" w:cstheme="majorBidi"/>
+          <w:b/>
+          <w:bCs/>
+          <w:sz w:val="32"/>
+          <w:szCs w:val="32"/>
+        </w:rPr>
+      </w:pPr>
+      <w:r>
+        <w:rPr>
+          <w:rFonts w:asciiTheme="majorBidi" w:hAnsiTheme="majorBidi" w:cstheme="majorBidi"/>
+          <w:b/>
+          <w:bCs/>
+          <w:sz w:val="32"/>
+          <w:szCs w:val="32"/>
+        </w:rPr>
+        <w:t>2.0 ER Diagram &amp; Conversion</w:t>
+      </w:r>
+    </w:p>
+    <w:p>
+      <w:pPr>
+        <w:spacing w:line="480" w:lineRule="auto"/>
+        <w:jc w:val="both"/>
+        <w:rPr>
+          <w:rFonts w:asciiTheme="majorBidi" w:hAnsiTheme="majorBidi" w:cstheme="majorBidi"/>
+          <w:sz w:val="24"/>
+          <w:szCs w:val="24"/>
+        </w:rPr>
+      </w:pPr>
+      <w:r>
+        <w:rPr>
+          <w:rFonts w:asciiTheme="majorBidi" w:hAnsiTheme="majorBidi" w:cstheme="majorBidi"/>
+          <w:sz w:val="24"/>
+          <w:szCs w:val="24"/>
+        </w:rPr>
+        <w:tab/>
+        <w:t>A blueprint must be made to further clarify the entities and relationships the system consists of. The ER diagram and Relational model below shows the connections of each available entity with their respective attributes, and how their relationships coexist to make up a railway management system. Core Entities includes: Passengers, Employees, Trains, Stations, Tickets, and transactions made.</w:t>
+      </w:r>
+    </w:p>
+    <w:p>
+      <w:pPr>
+        <w:ind w:firstLine="720"/>
+        <w:rPr>
+          <w:rFonts w:asciiTheme="majorBidi" w:hAnsiTheme="majorBidi" w:cstheme="majorBidi"/>
+          <w:sz w:val="32"/>
+          <w:szCs w:val="32"/>
+        </w:rPr>
+      </w:pPr>
+    </w:p>
+    <w:p>
+      <w:pPr>
+        <w:rPr>
+          <w:rFonts w:asciiTheme="majorBidi" w:hAnsiTheme="majorBidi" w:cstheme="majorBidi"/>
+          <w:sz w:val="32"/>
+          <w:szCs w:val="32"/>
+        </w:rPr>
+      </w:pPr>
+    </w:p>
+    <w:p>
+      <w:pPr>
+        <w:rPr>
+          <w:rFonts w:asciiTheme="majorBidi" w:hAnsiTheme="majorBidi" w:cstheme="majorBidi"/>
+          <w:sz w:val="32"/>
+          <w:szCs w:val="32"/>
+        </w:rPr>
+        <w:sectPr>
+          <w:footerReference w:type="default" r:id="rId8"/>
+          <w:pgSz w:w="12240" w:h="15840"/>
+          <w:pgMar w:top="1440" w:right="1440" w:bottom="1440" w:left="1440" w:header="720" w:footer="720" w:gutter="0"/>
+          <w:pgBorders w:offsetFrom="page">
+            <w:top w:val="single" w:sz="4" w:space="24" w:color="auto"/>
+            <w:left w:val="single" w:sz="4" w:space="24" w:color="auto"/>
+            <w:bottom w:val="single" w:sz="4" w:space="24" w:color="auto"/>
+            <w:right w:val="single" w:sz="4" w:space="24" w:color="auto"/>
+          </w:pgBorders>
+          <w:pgNumType w:start="0"/>
+          <w:cols w:space="720"/>
+          <w:docGrid w:linePitch="360"/>
+        </w:sectPr>
+      </w:pPr>
+    </w:p>
+    <w:p>
+      <w:pPr>
+        <w:pBdr>
+          <w:left w:val="single" w:sz="4" w:space="4" w:color="auto"/>
+          <w:bottom w:val="single" w:sz="4" w:space="1" w:color="auto"/>
+        </w:pBdr>
+        <w:spacing w:line="360" w:lineRule="auto"/>
+        <w:rPr>
+          <w:rFonts w:asciiTheme="majorBidi" w:hAnsiTheme="majorBidi" w:cstheme="majorBidi"/>
+          <w:b/>
+          <w:bCs/>
+          <w:sz w:val="24"/>
+          <w:szCs w:val="24"/>
+        </w:rPr>
+      </w:pPr>
+      <w:r>
+        <w:rPr>
+          <w:b/>
+          <w:bCs/>
+          <w:noProof/>
+        </w:rPr>
+        <w:lastRenderedPageBreak/>
+        <w:drawing>
+          <wp:anchor distT="0" distB="0" distL="114300" distR="114300" simplePos="0" relativeHeight="251658240" behindDoc="1" locked="0" layoutInCell="1" allowOverlap="1" wp14:anchorId="004D9A2C" wp14:editId="7825A5D1">
+            <wp:simplePos x="0" y="0"/>
+            <wp:positionH relativeFrom="margin">
+              <wp:posOffset>-393405</wp:posOffset>
+            </wp:positionH>
+            <wp:positionV relativeFrom="paragraph">
+              <wp:posOffset>397243</wp:posOffset>
+            </wp:positionV>
+            <wp:extent cx="9045575" cy="5539563"/>
+            <wp:effectExtent l="0" t="0" r="3175" b="4445"/>
+            <wp:wrapTight wrapText="bothSides">
+              <wp:wrapPolygon edited="0">
+                <wp:start x="0" y="0"/>
+                <wp:lineTo x="0" y="21543"/>
+                <wp:lineTo x="21562" y="21543"/>
+                <wp:lineTo x="21562" y="0"/>
+                <wp:lineTo x="0" y="0"/>
+              </wp:wrapPolygon>
+            </wp:wrapTight>
+            <wp:docPr id="3" name="Picture 3"/>
+            <wp:cNvGraphicFramePr>
+              <a:graphicFrameLocks xmlns:a="http://schemas.openxmlformats.org/drawingml/2006/main" noChangeAspect="1"/>
+            </wp:cNvGraphicFramePr>
+            <a:graphic xmlns:a="http://schemas.openxmlformats.org/drawingml/2006/main">
+              <a:graphicData uri="http://schemas.openxmlformats.org/drawingml/2006/picture">
+                <pic:pic xmlns:pic="http://schemas.openxmlformats.org/drawingml/2006/picture">
+                  <pic:nvPicPr>
+                    <pic:cNvPr id="1" name=""/>
+                    <pic:cNvPicPr/>
+                  </pic:nvPicPr>
+                  <pic:blipFill rotWithShape="1">
+                    <a:blip r:embed="rId9">
+                      <a:extLst>
+                        <a:ext uri="{28A0092B-C50C-407E-A947-70E740481C1C}">
+                          <a14:useLocalDpi xmlns:a14="http://schemas.microsoft.com/office/drawing/2010/main" val="0"/>
+                        </a:ext>
+                      </a:extLst>
+                    </a:blip>
+                    <a:srcRect l="1394"/>
+                    <a:stretch/>
+                  </pic:blipFill>
+                  <pic:spPr bwMode="auto">
+                    <a:xfrm>
+                      <a:off x="0" y="0"/>
+                      <a:ext cx="9045575" cy="5539563"/>
+                    </a:xfrm>
+                    <a:prstGeom prst="rect">
+                      <a:avLst/>
+                    </a:prstGeom>
+                    <a:ln>
+                      <a:noFill/>
+                    </a:ln>
+                    <a:extLst>
+                      <a:ext uri="{53640926-AAD7-44D8-BBD7-CCE9431645EC}">
+                        <a14:shadowObscured xmlns:a14="http://schemas.microsoft.com/office/drawing/2010/main"/>
+                      </a:ext>
+                    </a:extLst>
+                  </pic:spPr>
+                </pic:pic>
+              </a:graphicData>
+            </a:graphic>
+            <wp14:sizeRelH relativeFrom="margin">
+              <wp14:pctWidth>0</wp14:pctWidth>
+            </wp14:sizeRelH>
+            <wp14:sizeRelV relativeFrom="margin">
+              <wp14:pctHeight>0</wp14:pctHeight>
+            </wp14:sizeRelV>
+          </wp:anchor>
+        </w:drawing>
+      </w:r>
+      <w:r>
+        <w:rPr>
+          <w:rFonts w:asciiTheme="majorBidi" w:hAnsiTheme="majorBidi" w:cstheme="majorBidi"/>
+          <w:b/>
+          <w:bCs/>
+          <w:sz w:val="24"/>
+          <w:szCs w:val="24"/>
+        </w:rPr>
+        <w:t>2.1 Entity Relationship Diagram [ERDPlus]</w:t>
+      </w:r>
+    </w:p>
+    <w:p>
+      <w:pPr>
+        <w:pBdr>
+          <w:bottom w:val="single" w:sz="4" w:space="1" w:color="auto"/>
+        </w:pBdr>
+        <w:spacing w:line="360" w:lineRule="auto"/>
+        <w:jc w:val="both"/>
+        <w:rPr>
+          <w:rFonts w:asciiTheme="majorBidi" w:hAnsiTheme="majorBidi" w:cstheme="majorBidi"/>
+          <w:b/>
+          <w:bCs/>
+          <w:color w:val="444444"/>
+          <w:sz w:val="24"/>
+          <w:szCs w:val="24"/>
+          <w:shd w:val="clear" w:color="auto" w:fill="FFFFFF"/>
+        </w:rPr>
+      </w:pPr>
+      <w:r>
+        <w:rPr>
+          <w:rFonts w:asciiTheme="majorBidi" w:hAnsiTheme="majorBidi" w:cstheme="majorBidi"/>
+          <w:b/>
+          <w:bCs/>
+          <w:noProof/>
+          <w:color w:val="444444"/>
+          <w:sz w:val="24"/>
+          <w:szCs w:val="24"/>
+          <w:shd w:val="clear" w:color="auto" w:fill="FFFFFF"/>
+        </w:rPr>
+        <w:lastRenderedPageBreak/>
+        <w:drawing>
+          <wp:anchor distT="0" distB="0" distL="114300" distR="114300" simplePos="0" relativeHeight="251659264" behindDoc="1" locked="0" layoutInCell="1" allowOverlap="1" wp14:anchorId="5F1887D0" wp14:editId="5C541465">
+            <wp:simplePos x="0" y="0"/>
+            <wp:positionH relativeFrom="margin">
+              <wp:align>center</wp:align>
+            </wp:positionH>
+            <wp:positionV relativeFrom="paragraph">
+              <wp:posOffset>354965</wp:posOffset>
+            </wp:positionV>
+            <wp:extent cx="5184475" cy="5585538"/>
+            <wp:effectExtent l="0" t="0" r="0" b="0"/>
+            <wp:wrapTight wrapText="bothSides">
+              <wp:wrapPolygon edited="0">
+                <wp:start x="0" y="0"/>
+                <wp:lineTo x="0" y="21512"/>
+                <wp:lineTo x="21510" y="21512"/>
+                <wp:lineTo x="21510" y="0"/>
+                <wp:lineTo x="0" y="0"/>
+              </wp:wrapPolygon>
+            </wp:wrapTight>
+            <wp:docPr id="2" name="Picture 2"/>
+            <wp:cNvGraphicFramePr>
+              <a:graphicFrameLocks xmlns:a="http://schemas.openxmlformats.org/drawingml/2006/main" noChangeAspect="1"/>
+            </wp:cNvGraphicFramePr>
+            <a:graphic xmlns:a="http://schemas.openxmlformats.org/drawingml/2006/main">
+              <a:graphicData uri="http://schemas.openxmlformats.org/drawingml/2006/picture">
+                <pic:pic xmlns:pic="http://schemas.openxmlformats.org/drawingml/2006/picture">
+                  <pic:nvPicPr>
+                    <pic:cNvPr id="1" name=""/>
+                    <pic:cNvPicPr/>
+                  </pic:nvPicPr>
+                  <pic:blipFill>
+                    <a:blip r:embed="rId10">
+                      <a:extLst>
+                        <a:ext uri="{28A0092B-C50C-407E-A947-70E740481C1C}">
+                          <a14:useLocalDpi xmlns:a14="http://schemas.microsoft.com/office/drawing/2010/main" val="0"/>
+                        </a:ext>
+                      </a:extLst>
+                    </a:blip>
+                    <a:stretch>
+                      <a:fillRect/>
+                    </a:stretch>
+                  </pic:blipFill>
+                  <pic:spPr>
+                    <a:xfrm>
+                      <a:off x="0" y="0"/>
+                      <a:ext cx="5184475" cy="5585538"/>
+                    </a:xfrm>
+                    <a:prstGeom prst="rect">
+                      <a:avLst/>
+                    </a:prstGeom>
+                  </pic:spPr>
+                </pic:pic>
+              </a:graphicData>
+            </a:graphic>
+            <wp14:sizeRelH relativeFrom="margin">
+              <wp14:pctWidth>0</wp14:pctWidth>
+            </wp14:sizeRelH>
+            <wp14:sizeRelV relativeFrom="margin">
+              <wp14:pctHeight>0</wp14:pctHeight>
+            </wp14:sizeRelV>
+          </wp:anchor>
+        </w:drawing>
+      </w:r>
+      <w:r>
+        <w:rPr>
+          <w:rFonts w:asciiTheme="majorBidi" w:hAnsiTheme="majorBidi" w:cstheme="majorBidi"/>
+          <w:b/>
+          <w:bCs/>
+          <w:sz w:val="24"/>
+          <w:szCs w:val="24"/>
+        </w:rPr>
+        <w:t>2.2 Mapped Relational Mode</w:t>
+      </w:r>
+      <w:r>
+        <w:rPr>
+          <w:rFonts w:asciiTheme="majorBidi" w:hAnsiTheme="majorBidi" w:cstheme="majorBidi"/>
+          <w:b/>
+          <w:bCs/>
+          <w:sz w:val="24"/>
+          <w:szCs w:val="24"/>
+        </w:rPr>
+        <w:t xml:space="preserve"> [ERDPlus]</w:t>
+      </w:r>
+    </w:p>
+    <w:p>
+      <w:pPr>
+        <w:spacing w:line="360" w:lineRule="auto"/>
+        <w:jc w:val="both"/>
+        <w:rPr>
+          <w:rFonts w:asciiTheme="majorBidi" w:hAnsiTheme="majorBidi" w:cstheme="majorBidi"/>
+          <w:color w:val="444444"/>
+          <w:sz w:val="24"/>
+          <w:szCs w:val="24"/>
+          <w:shd w:val="clear" w:color="auto" w:fill="FFFFFF"/>
+        </w:rPr>
+      </w:pPr>
+    </w:p>
     <w:sectPr>
-      <w:pgSz w:w="12240" w:h="15840"/>
+      <w:pgSz w:w="15840" w:h="12240" w:orient="landscape"/>
       <w:pgMar w:top="1440" w:right="1440" w:bottom="1440" w:left="1440" w:header="720" w:footer="720" w:gutter="0"/>
+      <w:pgBorders w:offsetFrom="page">
+        <w:top w:val="single" w:sz="4" w:space="24" w:color="auto"/>
+        <w:left w:val="single" w:sz="4" w:space="24" w:color="auto"/>
+        <w:bottom w:val="single" w:sz="4" w:space="24" w:color="auto"/>
+        <w:right w:val="single" w:sz="4" w:space="24" w:color="auto"/>
+      </w:pgBorders>
       <w:cols w:space="720"/>
       <w:docGrid w:linePitch="360"/>
     </w:sectPr>
   </w:body>
 </w:document>
+</file>
+
+<file path=word/endnotes.xml><?xml version="1.0" encoding="utf-8"?>
+<w:endnotes xmlns:wpc="http://schemas.microsoft.com/office/word/2010/wordprocessingCanvas" xmlns:cx="http://schemas.microsoft.com/office/drawing/2014/chartex" xmlns:cx1="http://schemas.microsoft.com/office/drawing/2015/9/8/chartex" xmlns:cx2="http://schemas.microsoft.com/office/drawing/2015/10/21/chartex" xmlns:cx3="http://schemas.microsoft.com/office/drawing/2016/5/9/chartex" xmlns:cx4="http://schemas.microsoft.com/office/drawing/2016/5/10/chartex" xmlns:cx5="http://schemas.microsoft.com/office/drawing/2016/5/11/chartex" xmlns:cx6="http://schemas.microsoft.com/office/drawing/2016/5/12/chartex" xmlns:cx7="http://schemas.microsoft.com/office/drawing/2016/5/13/chartex" xmlns:cx8="http://schemas.microsoft.com/office/drawing/2016/5/14/chartex" xmlns:mc="http://schemas.openxmlformats.org/markup-compatibility/2006" xmlns:aink="http://schemas.microsoft.com/office/drawing/2016/ink" xmlns:am3d="http://schemas.microsoft.com/office/drawing/2017/model3d" xmlns:o="urn:schemas-microsoft-com:office:office" xmlns:oel="http://schemas.microsoft.com/office/2019/extlst" xmlns:r="http://schemas.openxmlformats.org/officeDocument/2006/relationships" xmlns:m="http://schemas.openxmlformats.org/officeDocument/2006/math" xmlns:v="urn:schemas-microsoft-com:vml" xmlns:wp14="http://schemas.microsoft.com/office/word/2010/wordprocessingDrawing" xmlns:wp="http://schemas.openxmlformats.org/drawingml/2006/wordprocessingDrawing" xmlns:w10="urn:schemas-microsoft-com:office:word" xmlns:w="http://schemas.openxmlformats.org/wordprocessingml/2006/main" xmlns:w14="http://schemas.microsoft.com/office/word/2010/wordml" xmlns:w15="http://schemas.microsoft.com/office/word/2012/wordml" xmlns:w16cex="http://schemas.microsoft.com/office/word/2018/wordml/cex" xmlns:w16cid="http://schemas.microsoft.com/office/word/2016/wordml/cid" xmlns:w16="http://schemas.microsoft.com/office/word/2018/wordml" xmlns:w16sdtdh="http://schemas.microsoft.com/office/word/2020/wordml/sdtdatahash" xmlns:w16se="http://schemas.microsoft.com/office/word/2015/wordml/symex" xmlns:wpg="http://schemas.microsoft.com/office/word/2010/wordprocessingGroup" xmlns:wpi="http://schemas.microsoft.com/office/word/2010/wordprocessingInk" xmlns:wne="http://schemas.microsoft.com/office/word/2006/wordml" xmlns:wps="http://schemas.microsoft.com/office/word/2010/wordprocessingShape" mc:Ignorable="w14 w15 w16se w16cid w16 w16cex w16sdtdh wp14">
+  <w:endnote w:type="separator" w:id="-1">
+    <w:p>
+      <w:pPr>
+        <w:spacing w:after="0" w:line="240" w:lineRule="auto"/>
+      </w:pPr>
+      <w:r>
+        <w:separator/>
+      </w:r>
+    </w:p>
+  </w:endnote>
+  <w:endnote w:type="continuationSeparator" w:id="0">
+    <w:p>
+      <w:pPr>
+        <w:spacing w:after="0" w:line="240" w:lineRule="auto"/>
+      </w:pPr>
+      <w:r>
+        <w:continuationSeparator/>
+      </w:r>
+    </w:p>
+  </w:endnote>
+</w:endnotes>
+</file>
+
+<file path=word/footer1.xml><?xml version="1.0" encoding="utf-8"?>
+<w:ftr xmlns:wpc="http://schemas.microsoft.com/office/word/2010/wordprocessingCanvas" xmlns:cx="http://schemas.microsoft.com/office/drawing/2014/chartex" xmlns:cx1="http://schemas.microsoft.com/office/drawing/2015/9/8/chartex" xmlns:cx2="http://schemas.microsoft.com/office/drawing/2015/10/21/chartex" xmlns:cx3="http://schemas.microsoft.com/office/drawing/2016/5/9/chartex" xmlns:cx4="http://schemas.microsoft.com/office/drawing/2016/5/10/chartex" xmlns:cx5="http://schemas.microsoft.com/office/drawing/2016/5/11/chartex" xmlns:cx6="http://schemas.microsoft.com/office/drawing/2016/5/12/chartex" xmlns:cx7="http://schemas.microsoft.com/office/drawing/2016/5/13/chartex" xmlns:cx8="http://schemas.microsoft.com/office/drawing/2016/5/14/chartex" xmlns:mc="http://schemas.openxmlformats.org/markup-compatibility/2006" xmlns:aink="http://schemas.microsoft.com/office/drawing/2016/ink" xmlns:am3d="http://schemas.microsoft.com/office/drawing/2017/model3d" xmlns:o="urn:schemas-microsoft-com:office:office" xmlns:oel="http://schemas.microsoft.com/office/2019/extlst" xmlns:r="http://schemas.openxmlformats.org/officeDocument/2006/relationships" xmlns:m="http://schemas.openxmlformats.org/officeDocument/2006/math" xmlns:v="urn:schemas-microsoft-com:vml" xmlns:wp14="http://schemas.microsoft.com/office/word/2010/wordprocessingDrawing" xmlns:wp="http://schemas.openxmlformats.org/drawingml/2006/wordprocessingDrawing" xmlns:w10="urn:schemas-microsoft-com:office:word" xmlns:w="http://schemas.openxmlformats.org/wordprocessingml/2006/main" xmlns:w14="http://schemas.microsoft.com/office/word/2010/wordml" xmlns:w15="http://schemas.microsoft.com/office/word/2012/wordml" xmlns:w16cex="http://schemas.microsoft.com/office/word/2018/wordml/cex" xmlns:w16cid="http://schemas.microsoft.com/office/word/2016/wordml/cid" xmlns:w16="http://schemas.microsoft.com/office/word/2018/wordml" xmlns:w16sdtdh="http://schemas.microsoft.com/office/word/2020/wordml/sdtdatahash" xmlns:w16se="http://schemas.microsoft.com/office/word/2015/wordml/symex" xmlns:wpg="http://schemas.microsoft.com/office/word/2010/wordprocessingGroup" xmlns:wpi="http://schemas.microsoft.com/office/word/2010/wordprocessingInk" xmlns:wne="http://schemas.microsoft.com/office/word/2006/wordml" xmlns:wps="http://schemas.microsoft.com/office/word/2010/wordprocessingShape" mc:Ignorable="w14 w15 w16se w16cid w16 w16cex w16sdtdh wp14">
+  <w:sdt>
+    <w:sdtPr>
+      <w:id w:val="1727803216"/>
+      <w:docPartObj>
+        <w:docPartGallery w:val="Page Numbers (Bottom of Page)"/>
+        <w:docPartUnique/>
+      </w:docPartObj>
+    </w:sdtPr>
+    <w:sdtEndPr>
+      <w:rPr>
+        <w:noProof/>
+      </w:rPr>
+    </w:sdtEndPr>
+    <w:sdtContent>
+      <w:p>
+        <w:pPr>
+          <w:pStyle w:val="Footer"/>
+          <w:jc w:val="center"/>
+        </w:pPr>
+        <w:r>
+          <w:fldChar w:fldCharType="begin"/>
+        </w:r>
+        <w:r>
+          <w:instrText xml:space="preserve"> PAGE   \* MERGEFORMAT </w:instrText>
+        </w:r>
+        <w:r>
+          <w:fldChar w:fldCharType="separate"/>
+        </w:r>
+        <w:r>
+          <w:rPr>
+            <w:noProof/>
+          </w:rPr>
+          <w:t>2</w:t>
+        </w:r>
+        <w:r>
+          <w:rPr>
+            <w:noProof/>
+          </w:rPr>
+          <w:fldChar w:fldCharType="end"/>
+        </w:r>
+      </w:p>
+    </w:sdtContent>
+  </w:sdt>
+  <w:p>
+    <w:pPr>
+      <w:pStyle w:val="Footer"/>
+    </w:pPr>
+  </w:p>
+</w:ftr>
+</file>
+
+<file path=word/footnotes.xml><?xml version="1.0" encoding="utf-8"?>
+<w:footnotes xmlns:wpc="http://schemas.microsoft.com/office/word/2010/wordprocessingCanvas" xmlns:cx="http://schemas.microsoft.com/office/drawing/2014/chartex" xmlns:cx1="http://schemas.microsoft.com/office/drawing/2015/9/8/chartex" xmlns:cx2="http://schemas.microsoft.com/office/drawing/2015/10/21/chartex" xmlns:cx3="http://schemas.microsoft.com/office/drawing/2016/5/9/chartex" xmlns:cx4="http://schemas.microsoft.com/office/drawing/2016/5/10/chartex" xmlns:cx5="http://schemas.microsoft.com/office/drawing/2016/5/11/chartex" xmlns:cx6="http://schemas.microsoft.com/office/drawing/2016/5/12/chartex" xmlns:cx7="http://schemas.microsoft.com/office/drawing/2016/5/13/chartex" xmlns:cx8="http://schemas.microsoft.com/office/drawing/2016/5/14/chartex" xmlns:mc="http://schemas.openxmlformats.org/markup-compatibility/2006" xmlns:aink="http://schemas.microsoft.com/office/drawing/2016/ink" xmlns:am3d="http://schemas.microsoft.com/office/drawing/2017/model3d" xmlns:o="urn:schemas-microsoft-com:office:office" xmlns:oel="http://schemas.microsoft.com/office/2019/extlst" xmlns:r="http://schemas.openxmlformats.org/officeDocument/2006/relationships" xmlns:m="http://schemas.openxmlformats.org/officeDocument/2006/math" xmlns:v="urn:schemas-microsoft-com:vml" xmlns:wp14="http://schemas.microsoft.com/office/word/2010/wordprocessingDrawing" xmlns:wp="http://schemas.openxmlformats.org/drawingml/2006/wordprocessingDrawing" xmlns:w10="urn:schemas-microsoft-com:office:word" xmlns:w="http://schemas.openxmlformats.org/wordprocessingml/2006/main" xmlns:w14="http://schemas.microsoft.com/office/word/2010/wordml" xmlns:w15="http://schemas.microsoft.com/office/word/2012/wordml" xmlns:w16cex="http://schemas.microsoft.com/office/word/2018/wordml/cex" xmlns:w16cid="http://schemas.microsoft.com/office/word/2016/wordml/cid" xmlns:w16="http://schemas.microsoft.com/office/word/2018/wordml" xmlns:w16sdtdh="http://schemas.microsoft.com/office/word/2020/wordml/sdtdatahash" xmlns:w16se="http://schemas.microsoft.com/office/word/2015/wordml/symex" xmlns:wpg="http://schemas.microsoft.com/office/word/2010/wordprocessingGroup" xmlns:wpi="http://schemas.microsoft.com/office/word/2010/wordprocessingInk" xmlns:wne="http://schemas.microsoft.com/office/word/2006/wordml" xmlns:wps="http://schemas.microsoft.com/office/word/2010/wordprocessingShape" mc:Ignorable="w14 w15 w16se w16cid w16 w16cex w16sdtdh wp14">
+  <w:footnote w:type="separator" w:id="-1">
+    <w:p>
+      <w:pPr>
+        <w:spacing w:after="0" w:line="240" w:lineRule="auto"/>
+      </w:pPr>
+      <w:r>
+        <w:separator/>
+      </w:r>
+    </w:p>
+  </w:footnote>
+  <w:footnote w:type="continuationSeparator" w:id="0">
+    <w:p>
+      <w:pPr>
+        <w:spacing w:after="0" w:line="240" w:lineRule="auto"/>
+      </w:pPr>
+      <w:r>
+        <w:continuationSeparator/>
+      </w:r>
+    </w:p>
+  </w:footnote>
+</w:footnotes>
 </file>
 
 <file path=word/styles.xml><?xml version="1.0" encoding="utf-8"?>
@@ -1157,7 +2882,7 @@
   <w:style w:type="paragraph" w:default="1" w:styleId="Normal">
     <w:name w:val="Normal"/>
     <w:qFormat/>
-    <w:rsid w:val="00F10B90"/>
+    <w:rsid w:val="005F3027"/>
     <w:pPr>
       <w:spacing w:line="256" w:lineRule="auto"/>
     </w:pPr>
@@ -1191,6 +2916,56 @@
     <w:uiPriority w:val="99"/>
     <w:semiHidden/>
     <w:unhideWhenUsed/>
+  </w:style>
+  <w:style w:type="paragraph" w:styleId="Header">
+    <w:name w:val="header"/>
+    <w:basedOn w:val="Normal"/>
+    <w:link w:val="HeaderChar"/>
+    <w:uiPriority w:val="99"/>
+    <w:unhideWhenUsed/>
+    <w:rsid w:val="00DF5EAB"/>
+    <w:pPr>
+      <w:tabs>
+        <w:tab w:val="center" w:pos="4680"/>
+        <w:tab w:val="right" w:pos="9360"/>
+      </w:tabs>
+      <w:spacing w:after="0" w:line="240" w:lineRule="auto"/>
+    </w:pPr>
+  </w:style>
+  <w:style w:type="character" w:customStyle="1" w:styleId="HeaderChar">
+    <w:name w:val="Header Char"/>
+    <w:basedOn w:val="DefaultParagraphFont"/>
+    <w:link w:val="Header"/>
+    <w:uiPriority w:val="99"/>
+    <w:rsid w:val="00DF5EAB"/>
+    <w:rPr>
+      <w:rFonts w:ascii="Calibri" w:eastAsia="Times New Roman" w:hAnsi="Calibri" w:cs="Arial"/>
+    </w:rPr>
+  </w:style>
+  <w:style w:type="paragraph" w:styleId="Footer">
+    <w:name w:val="footer"/>
+    <w:basedOn w:val="Normal"/>
+    <w:link w:val="FooterChar"/>
+    <w:uiPriority w:val="99"/>
+    <w:unhideWhenUsed/>
+    <w:rsid w:val="00DF5EAB"/>
+    <w:pPr>
+      <w:tabs>
+        <w:tab w:val="center" w:pos="4680"/>
+        <w:tab w:val="right" w:pos="9360"/>
+      </w:tabs>
+      <w:spacing w:after="0" w:line="240" w:lineRule="auto"/>
+    </w:pPr>
+  </w:style>
+  <w:style w:type="character" w:customStyle="1" w:styleId="FooterChar">
+    <w:name w:val="Footer Char"/>
+    <w:basedOn w:val="DefaultParagraphFont"/>
+    <w:link w:val="Footer"/>
+    <w:uiPriority w:val="99"/>
+    <w:rsid w:val="00DF5EAB"/>
+    <w:rPr>
+      <w:rFonts w:ascii="Calibri" w:eastAsia="Times New Roman" w:hAnsi="Calibri" w:cs="Arial"/>
+    </w:rPr>
   </w:style>
 </w:styles>
 </file>
@@ -1488,4 +3263,16 @@
     </a:ext>
   </a:extLst>
 </a:theme>
+</file>
+
+<file path=customXml/item1.xml><?xml version="1.0" encoding="utf-8"?>
+<b:Sources xmlns:b="http://schemas.openxmlformats.org/officeDocument/2006/bibliography" xmlns="http://schemas.openxmlformats.org/officeDocument/2006/bibliography" SelectedStyle="\APASixthEditionOfficeOnline.xsl" StyleName="APA" Version="6"/>
+</file>
+
+<file path=customXml/itemProps1.xml><?xml version="1.0" encoding="utf-8"?>
+<ds:datastoreItem xmlns:ds="http://schemas.openxmlformats.org/officeDocument/2006/customXml" ds:itemID="{876F7DA0-CA15-420A-B9B2-8D797B996BE4}">
+  <ds:schemaRefs>
+    <ds:schemaRef ds:uri="http://schemas.openxmlformats.org/officeDocument/2006/bibliography"/>
+  </ds:schemaRefs>
+</ds:datastoreItem>
 </file>
</xml_diff>